<commit_message>
almost done with ex1
</commit_message>
<xml_diff>
--- a/EX1/EX1_SalvadorYabar.docx
+++ b/EX1/EX1_SalvadorYabar.docx
@@ -312,8 +312,13 @@
         <w:t xml:space="preserve">en cascada </w:t>
       </w:r>
       <w:r>
-        <w:t>para controlar la posición del motor del XSpace</w:t>
-      </w:r>
+        <w:t xml:space="preserve">para controlar la posición del motor del </w:t>
+      </w:r>
+      <w:proofErr w:type="spellStart"/>
+      <w:r>
+        <w:t>XSpace</w:t>
+      </w:r>
+      <w:proofErr w:type="spellEnd"/>
     </w:p>
     <w:p>
       <w:pPr>
@@ -344,8 +349,13 @@
         <w:t xml:space="preserve">en </w:t>
       </w:r>
       <w:r>
-        <w:t>el módulo XSpace</w:t>
-      </w:r>
+        <w:t xml:space="preserve">el módulo </w:t>
+      </w:r>
+      <w:proofErr w:type="spellStart"/>
+      <w:r>
+        <w:t>XSpace</w:t>
+      </w:r>
+      <w:proofErr w:type="spellEnd"/>
       <w:r>
         <w:t xml:space="preserve"> y graficar resultados en Matlab</w:t>
       </w:r>
@@ -383,7 +393,10 @@
         </w:numPr>
       </w:pPr>
       <w:r>
-        <w:t>Desarrollo del laboratorio</w:t>
+        <w:t xml:space="preserve">Desarrollo del </w:t>
+      </w:r>
+      <w:r>
+        <w:t>examen</w:t>
       </w:r>
     </w:p>
     <w:p>
@@ -398,19 +411,41 @@
         <w:t>Respuesta al escalón</w:t>
       </w:r>
     </w:p>
-    <w:p/>
+    <w:p>
+      <w:r>
+        <w:t xml:space="preserve">En </w:t>
+      </w:r>
+      <w:proofErr w:type="spellStart"/>
+      <w:r>
+        <w:t>simulink</w:t>
+      </w:r>
+      <w:proofErr w:type="spellEnd"/>
+      <w:r>
+        <w:t xml:space="preserve">, se obtiene la respuesta del sistema a un escalón de 0.02, observando que el sistema se estabiliza después de alrededor de 300 segundos. Desde el punto de equilibrio, se aplica el escalón de 0.03. Se observa que, ante escalones positivos desde el punto de operación, la salida del sistema decrece. </w:t>
+      </w:r>
+    </w:p>
+    <w:p>
+      <w:r>
+        <w:t xml:space="preserve"> </w:t>
+      </w:r>
+      <w:r>
+        <w:tab/>
+        <w:t>q</w:t>
+      </w:r>
+    </w:p>
     <w:p>
       <w:pPr>
         <w:keepNext/>
+        <w:jc w:val="center"/>
       </w:pPr>
       <w:r>
         <w:rPr>
           <w:noProof/>
         </w:rPr>
         <w:drawing>
-          <wp:inline distT="0" distB="0" distL="0" distR="0" wp14:anchorId="21768C28" wp14:editId="7A348339">
-            <wp:extent cx="5731510" cy="5078730"/>
-            <wp:effectExtent l="0" t="0" r="2540" b="7620"/>
+          <wp:inline distT="0" distB="0" distL="0" distR="0" wp14:anchorId="21768C28" wp14:editId="70E04B53">
+            <wp:extent cx="4643684" cy="4114800"/>
+            <wp:effectExtent l="0" t="0" r="5080" b="0"/>
             <wp:docPr id="1" name="Imagen 1"/>
             <wp:cNvGraphicFramePr>
               <a:graphicFrameLocks xmlns:a="http://schemas.openxmlformats.org/drawingml/2006/main" noChangeAspect="1"/>
@@ -431,7 +466,7 @@
                   <pic:spPr>
                     <a:xfrm>
                       <a:off x="0" y="0"/>
-                      <a:ext cx="5731510" cy="5078730"/>
+                      <a:ext cx="4646100" cy="4116941"/>
                     </a:xfrm>
                     <a:prstGeom prst="rect">
                       <a:avLst/>
@@ -477,15 +512,52 @@
     <w:p>
       <w:pPr>
         <w:pStyle w:val="Ttulo3"/>
+        <w:numPr>
+          <w:ilvl w:val="1"/>
+          <w:numId w:val="6"/>
+        </w:numPr>
       </w:pPr>
       <w:r>
         <w:lastRenderedPageBreak/>
-        <w:t>2.2 Identificación del modelo</w:t>
-      </w:r>
-    </w:p>
-    <w:p>
-      <w:r>
-        <w:t xml:space="preserve">Considerando que la respuesta va de 58.83 a 35.76, se tiene un cambio </w:t>
+        <w:t>Identificación del modelo</w:t>
+      </w:r>
+    </w:p>
+    <w:p>
+      <w:pPr>
+        <w:jc w:val="both"/>
+      </w:pPr>
+      <w:r>
+        <w:t xml:space="preserve">Para realizar la identificación del sistema, es necesario importar los datos de la entrada y su respuesta a </w:t>
+      </w:r>
+      <w:proofErr w:type="spellStart"/>
+      <w:r>
+        <w:t>MatLab</w:t>
+      </w:r>
+      <w:proofErr w:type="spellEnd"/>
+      <w:r>
+        <w:t xml:space="preserve">. Para seleccionar un tiempo de muestreo adecuado, se considera el valor del tiempo de subida entre 10.  </w:t>
+      </w:r>
+    </w:p>
+    <w:p>
+      <w:pPr>
+        <w:rPr>
+          <w:rFonts w:eastAsiaTheme="minorEastAsia"/>
+        </w:rPr>
+      </w:pPr>
+      <w:r>
+        <w:t xml:space="preserve">Considerando que la respuesta </w:t>
+      </w:r>
+      <w:r>
+        <w:t xml:space="preserve">al escalón de 0.03 desde el punto de operación </w:t>
+      </w:r>
+      <w:r>
+        <w:t>va</w:t>
+      </w:r>
+      <w:r>
+        <w:t xml:space="preserve">ría </w:t>
+      </w:r>
+      <w:r>
+        <w:t xml:space="preserve">de 58.83 a 35.76, se tiene un cambio </w:t>
       </w:r>
       <m:oMath>
         <m:r>
@@ -498,13 +570,9 @@
       <w:r>
         <w:t>de 23.07.</w:t>
       </w:r>
-    </w:p>
-    <w:p>
-      <w:pPr>
-        <w:rPr>
-          <w:rFonts w:eastAsiaTheme="minorEastAsia"/>
-        </w:rPr>
-      </w:pPr>
+      <w:r>
+        <w:t xml:space="preserve"> </w:t>
+      </w:r>
       <w:r>
         <w:t xml:space="preserve">El 5% de </w:t>
       </w:r>
@@ -629,7 +697,7 @@
         <w:rPr>
           <w:rFonts w:eastAsiaTheme="minorEastAsia"/>
         </w:rPr>
-        <w:t xml:space="preserve">Considerando un </w:t>
+        <w:t xml:space="preserve">El </w:t>
       </w:r>
       <w:r>
         <w:rPr>
@@ -641,7 +709,7 @@
         <w:rPr>
           <w:rFonts w:eastAsiaTheme="minorEastAsia"/>
         </w:rPr>
-        <w:t xml:space="preserve"> de muestreo adecuado:</w:t>
+        <w:t xml:space="preserve"> de muestreo:</w:t>
       </w:r>
     </w:p>
     <w:p>
@@ -738,24 +806,79 @@
       <w:r>
         <w:br/>
       </w:r>
-    </w:p>
-    <w:p/>
-    <w:p>
-      <w:pPr>
+      <w:r>
+        <w:t xml:space="preserve">Empleando el esquema observado en la </w:t>
+      </w:r>
+      <w:r>
+        <w:fldChar w:fldCharType="begin"/>
+      </w:r>
+      <w:r>
+        <w:instrText xml:space="preserve"> REF _Ref211881569 \h </w:instrText>
+      </w:r>
+      <w:r>
+        <w:instrText xml:space="preserve"> \* MERGEFORMAT </w:instrText>
+      </w:r>
+      <w:r>
+        <w:fldChar w:fldCharType="separate"/>
+      </w:r>
+      <w:r>
+        <w:t xml:space="preserve">Figura </w:t>
+      </w:r>
+      <w:r>
         <w:rPr>
           <w:noProof/>
         </w:rPr>
-      </w:pPr>
-      <w:r>
-        <w:rPr>
-          <w:noProof/>
-        </w:rPr>
+        <w:t>3</w:t>
+      </w:r>
+      <w:r>
+        <w:fldChar w:fldCharType="end"/>
+      </w:r>
+      <w:r>
+        <w:t xml:space="preserve">, se extraen los datos de la entrada y salida del sistema. </w:t>
+      </w:r>
+      <w:r>
+        <w:t xml:space="preserve">Se emplean los bloques </w:t>
+      </w:r>
+      <w:proofErr w:type="spellStart"/>
+      <w:r>
+        <w:rPr>
+          <w:i/>
+          <w:iCs/>
+        </w:rPr>
+        <w:t>To</w:t>
+      </w:r>
+      <w:proofErr w:type="spellEnd"/>
+      <w:r>
+        <w:rPr>
+          <w:i/>
+          <w:iCs/>
+        </w:rPr>
+        <w:t xml:space="preserve"> </w:t>
+      </w:r>
+      <w:proofErr w:type="spellStart"/>
+      <w:r>
+        <w:rPr>
+          <w:i/>
+          <w:iCs/>
+        </w:rPr>
+        <w:t>Workspace</w:t>
+      </w:r>
+      <w:proofErr w:type="spellEnd"/>
+      <w:r>
+        <w:t xml:space="preserve"> con un tiempo de muestreo de 4.5 segundos.</w:t>
+      </w:r>
+    </w:p>
+    <w:p>
+      <w:pPr>
+        <w:keepNext/>
+      </w:pPr>
+      <w:r>
         <w:lastRenderedPageBreak/>
         <w:drawing>
-          <wp:inline distT="0" distB="0" distL="0" distR="0" wp14:anchorId="06401E5C" wp14:editId="46B42EC6">
-            <wp:extent cx="2802264" cy="2231136"/>
-            <wp:effectExtent l="0" t="0" r="0" b="0"/>
-            <wp:docPr id="3" name="Imagen 3"/>
+          <wp:inline distT="0" distB="0" distL="0" distR="0" wp14:anchorId="341D2BB8" wp14:editId="5E230EE7">
+            <wp:extent cx="5731510" cy="3173095"/>
+            <wp:effectExtent l="0" t="0" r="2540" b="8255"/>
+            <wp:docPr id="2" name="Imagen 2"/>
             <wp:cNvGraphicFramePr>
               <a:graphicFrameLocks xmlns:a="http://schemas.openxmlformats.org/drawingml/2006/main" noChangeAspect="1"/>
             </wp:cNvGraphicFramePr>
@@ -775,7 +898,7 @@
                   <pic:spPr>
                     <a:xfrm>
                       <a:off x="0" y="0"/>
-                      <a:ext cx="2808370" cy="2235998"/>
+                      <a:ext cx="5731510" cy="3173095"/>
                     </a:xfrm>
                     <a:prstGeom prst="rect">
                       <a:avLst/>
@@ -787,21 +910,94 @@
           </wp:inline>
         </w:drawing>
       </w:r>
+    </w:p>
+    <w:p>
+      <w:pPr>
+        <w:pStyle w:val="Descripcin"/>
+        <w:jc w:val="center"/>
+      </w:pPr>
+      <w:bookmarkStart w:id="0" w:name="_Ref211881569"/>
+      <w:r>
+        <w:t xml:space="preserve">Figura </w:t>
+      </w:r>
+      <w:r>
+        <w:fldChar w:fldCharType="begin"/>
+      </w:r>
+      <w:r>
+        <w:instrText xml:space="preserve"> SEQ Figura \* ARABIC </w:instrText>
+      </w:r>
+      <w:r>
+        <w:fldChar w:fldCharType="separate"/>
+      </w:r>
       <w:r>
         <w:rPr>
           <w:noProof/>
         </w:rPr>
-        <w:t xml:space="preserve"> </w:t>
+        <w:t>3</w:t>
+      </w:r>
+      <w:r>
+        <w:fldChar w:fldCharType="end"/>
+      </w:r>
+      <w:bookmarkEnd w:id="0"/>
+      <w:r>
+        <w:t>. Esquema de recolección de datos</w:t>
+      </w:r>
+    </w:p>
+    <w:p>
+      <w:r>
+        <w:t xml:space="preserve">En la </w:t>
+      </w:r>
+      <w:r>
+        <w:fldChar w:fldCharType="begin"/>
+      </w:r>
+      <w:r>
+        <w:instrText xml:space="preserve"> REF _Ref211881786 \h </w:instrText>
+      </w:r>
+      <w:r>
+        <w:fldChar w:fldCharType="separate"/>
+      </w:r>
+      <w:r>
+        <w:t xml:space="preserve">Figura </w:t>
       </w:r>
       <w:r>
         <w:rPr>
           <w:noProof/>
         </w:rPr>
+        <w:t>4</w:t>
+      </w:r>
+      <w:r>
+        <w:fldChar w:fldCharType="end"/>
+      </w:r>
+      <w:r>
+        <w:t xml:space="preserve"> se observa la recreación de la entrada y salida </w:t>
+      </w:r>
+      <w:r>
+        <w:t xml:space="preserve">muestreadas en </w:t>
+      </w:r>
+      <w:proofErr w:type="spellStart"/>
+      <w:r>
+        <w:t>MatLab</w:t>
+      </w:r>
+      <w:proofErr w:type="spellEnd"/>
+      <w:r>
+        <w:t>. Como se aprecia, ambas curvas se conservan de manera adecuada.</w:t>
+      </w:r>
+    </w:p>
+    <w:p>
+      <w:pPr>
+        <w:rPr>
+          <w:noProof/>
+        </w:rPr>
+      </w:pPr>
+      <w:r>
+        <w:rPr>
+          <w:noProof/>
+        </w:rPr>
         <w:drawing>
-          <wp:inline distT="0" distB="0" distL="0" distR="0" wp14:anchorId="56AD9B6D" wp14:editId="3C82AD3B">
-            <wp:extent cx="2766682" cy="2187245"/>
-            <wp:effectExtent l="0" t="0" r="0" b="3810"/>
-            <wp:docPr id="4" name="Imagen 4"/>
+          <wp:inline distT="0" distB="0" distL="0" distR="0" wp14:anchorId="06401E5C" wp14:editId="46B42EC6">
+            <wp:extent cx="2802264" cy="2231136"/>
+            <wp:effectExtent l="0" t="0" r="0" b="0"/>
+            <wp:docPr id="3" name="Imagen 3"/>
             <wp:cNvGraphicFramePr>
               <a:graphicFrameLocks xmlns:a="http://schemas.openxmlformats.org/drawingml/2006/main" noChangeAspect="1"/>
             </wp:cNvGraphicFramePr>
@@ -821,7 +1017,7 @@
                   <pic:spPr>
                     <a:xfrm>
                       <a:off x="0" y="0"/>
-                      <a:ext cx="2773629" cy="2192737"/>
+                      <a:ext cx="2808370" cy="2235998"/>
                     </a:xfrm>
                     <a:prstGeom prst="rect">
                       <a:avLst/>
@@ -833,52 +1029,21 @@
           </wp:inline>
         </w:drawing>
       </w:r>
-    </w:p>
-    <w:p>
-      <w:pPr>
-        <w:pStyle w:val="Descripcin"/>
-        <w:jc w:val="center"/>
-      </w:pPr>
-      <w:r>
-        <w:t xml:space="preserve">Figura </w:t>
-      </w:r>
-      <w:r>
-        <w:fldChar w:fldCharType="begin"/>
-      </w:r>
-      <w:r>
-        <w:instrText xml:space="preserve"> SEQ Figura \* ARABIC </w:instrText>
-      </w:r>
-      <w:r>
-        <w:fldChar w:fldCharType="separate"/>
-      </w:r>
       <w:r>
         <w:rPr>
           <w:noProof/>
         </w:rPr>
-        <w:t>3</w:t>
-      </w:r>
-      <w:r>
-        <w:fldChar w:fldCharType="end"/>
-      </w:r>
-      <w:r>
-        <w:t>. Sistema muestreado</w:t>
-      </w:r>
-    </w:p>
-    <w:p/>
-    <w:p>
-      <w:pPr>
-        <w:keepNext/>
-        <w:jc w:val="center"/>
-      </w:pPr>
+        <w:t xml:space="preserve"> </w:t>
+      </w:r>
       <w:r>
         <w:rPr>
           <w:noProof/>
         </w:rPr>
         <w:drawing>
-          <wp:inline distT="0" distB="0" distL="0" distR="0" wp14:anchorId="399B244C" wp14:editId="0FCC44CA">
-            <wp:extent cx="4143953" cy="1209844"/>
-            <wp:effectExtent l="0" t="0" r="0" b="9525"/>
-            <wp:docPr id="5" name="Imagen 5"/>
+          <wp:inline distT="0" distB="0" distL="0" distR="0" wp14:anchorId="56AD9B6D" wp14:editId="3C82AD3B">
+            <wp:extent cx="2766682" cy="2187245"/>
+            <wp:effectExtent l="0" t="0" r="0" b="3810"/>
+            <wp:docPr id="4" name="Imagen 4"/>
             <wp:cNvGraphicFramePr>
               <a:graphicFrameLocks xmlns:a="http://schemas.openxmlformats.org/drawingml/2006/main" noChangeAspect="1"/>
             </wp:cNvGraphicFramePr>
@@ -898,7 +1063,7 @@
                   <pic:spPr>
                     <a:xfrm>
                       <a:off x="0" y="0"/>
-                      <a:ext cx="4143953" cy="1209844"/>
+                      <a:ext cx="2773629" cy="2192737"/>
                     </a:xfrm>
                     <a:prstGeom prst="rect">
                       <a:avLst/>
@@ -916,6 +1081,7 @@
         <w:pStyle w:val="Descripcin"/>
         <w:jc w:val="center"/>
       </w:pPr>
+      <w:bookmarkStart w:id="1" w:name="_Ref211881786"/>
       <w:r>
         <w:t xml:space="preserve">Figura </w:t>
       </w:r>
@@ -937,22 +1103,46 @@
       <w:r>
         <w:fldChar w:fldCharType="end"/>
       </w:r>
-      <w:r>
-        <w:t>. Adaptación para usar systemIdentification</w:t>
-      </w:r>
-    </w:p>
-    <w:p/>
+      <w:bookmarkEnd w:id="1"/>
+      <w:r>
+        <w:t>. Sistema muestreado</w:t>
+      </w:r>
+    </w:p>
+    <w:p>
+      <w:pPr>
+        <w:jc w:val="both"/>
+      </w:pPr>
+      <w:r>
+        <w:t xml:space="preserve">La herramienta </w:t>
+      </w:r>
+      <w:proofErr w:type="spellStart"/>
+      <w:r>
+        <w:rPr>
+          <w:i/>
+          <w:iCs/>
+        </w:rPr>
+        <w:t>systemIdentification</w:t>
+      </w:r>
+      <w:proofErr w:type="spellEnd"/>
+      <w:r>
+        <w:t xml:space="preserve"> requiere de una curva de entrada y su respuesta, sin offset. Para ello, se sustrae el punto de operación tanto a la entrada como a la salida, y solo se consideran los puntos desde el punto de operación hasta la estabilización tras el escalón de 0.03. </w:t>
+      </w:r>
+    </w:p>
     <w:p>
       <w:pPr>
         <w:keepNext/>
         <w:jc w:val="center"/>
       </w:pPr>
       <w:r>
+        <w:rPr>
+          <w:noProof/>
+        </w:rPr>
+        <w:lastRenderedPageBreak/>
         <w:drawing>
-          <wp:inline distT="0" distB="0" distL="0" distR="0" wp14:anchorId="6B5B96E6" wp14:editId="3D1D8726">
-            <wp:extent cx="5731510" cy="3585210"/>
-            <wp:effectExtent l="0" t="0" r="2540" b="0"/>
-            <wp:docPr id="9" name="Imagen 9"/>
+          <wp:inline distT="0" distB="0" distL="0" distR="0" wp14:anchorId="399B244C" wp14:editId="0FCC44CA">
+            <wp:extent cx="4143953" cy="1209844"/>
+            <wp:effectExtent l="0" t="0" r="0" b="9525"/>
+            <wp:docPr id="5" name="Imagen 5"/>
             <wp:cNvGraphicFramePr>
               <a:graphicFrameLocks xmlns:a="http://schemas.openxmlformats.org/drawingml/2006/main" noChangeAspect="1"/>
             </wp:cNvGraphicFramePr>
@@ -972,7 +1162,7 @@
                   <pic:spPr>
                     <a:xfrm>
                       <a:off x="0" y="0"/>
-                      <a:ext cx="5731510" cy="3585210"/>
+                      <a:ext cx="4143953" cy="1209844"/>
                     </a:xfrm>
                     <a:prstGeom prst="rect">
                       <a:avLst/>
@@ -1012,19 +1202,29 @@
         <w:fldChar w:fldCharType="end"/>
       </w:r>
       <w:r>
-        <w:t>. Identificación del sistema</w:t>
-      </w:r>
-    </w:p>
-    <w:p/>
-    <w:p>
-      <w:r>
-        <w:t>Se considera tf</w:t>
-      </w:r>
-      <w:r>
-        <w:t>4</w:t>
-      </w:r>
-      <w:r>
-        <w:t xml:space="preserve"> porque tiene un buen ajuste y es más simple.</w:t>
+        <w:t xml:space="preserve">. Adaptación para usar </w:t>
+      </w:r>
+      <w:proofErr w:type="spellStart"/>
+      <w:r>
+        <w:t>systemIdentification</w:t>
+      </w:r>
+      <w:proofErr w:type="spellEnd"/>
+    </w:p>
+    <w:p>
+      <w:r>
+        <w:t xml:space="preserve">Mediante </w:t>
+      </w:r>
+      <w:proofErr w:type="spellStart"/>
+      <w:r>
+        <w:rPr>
+          <w:i/>
+          <w:iCs/>
+        </w:rPr>
+        <w:t>systemIdentification</w:t>
+      </w:r>
+      <w:proofErr w:type="spellEnd"/>
+      <w:r>
+        <w:t xml:space="preserve"> se probaron 4 alternativas, considerando 2 o 3 polos y 0, 1 o 2 ceros. </w:t>
       </w:r>
     </w:p>
     <w:p>
@@ -1037,10 +1237,10 @@
           <w:noProof/>
         </w:rPr>
         <w:drawing>
-          <wp:inline distT="0" distB="0" distL="0" distR="0" wp14:anchorId="4D2A78E2" wp14:editId="716C460C">
-            <wp:extent cx="3238952" cy="638264"/>
-            <wp:effectExtent l="0" t="0" r="0" b="9525"/>
-            <wp:docPr id="7" name="Imagen 7"/>
+          <wp:inline distT="0" distB="0" distL="0" distR="0" wp14:anchorId="6B5B96E6" wp14:editId="3D1D8726">
+            <wp:extent cx="5731510" cy="3585210"/>
+            <wp:effectExtent l="0" t="0" r="2540" b="0"/>
+            <wp:docPr id="9" name="Imagen 9"/>
             <wp:cNvGraphicFramePr>
               <a:graphicFrameLocks xmlns:a="http://schemas.openxmlformats.org/drawingml/2006/main" noChangeAspect="1"/>
             </wp:cNvGraphicFramePr>
@@ -1060,7 +1260,7 @@
                   <pic:spPr>
                     <a:xfrm>
                       <a:off x="0" y="0"/>
-                      <a:ext cx="3238952" cy="638264"/>
+                      <a:ext cx="5731510" cy="3585210"/>
                     </a:xfrm>
                     <a:prstGeom prst="rect">
                       <a:avLst/>
@@ -1078,7 +1278,6 @@
         <w:pStyle w:val="Descripcin"/>
         <w:jc w:val="center"/>
       </w:pPr>
-      <w:bookmarkStart w:id="0" w:name="_Ref211798860"/>
       <w:r>
         <w:t xml:space="preserve">Figura </w:t>
       </w:r>
@@ -1100,194 +1299,29 @@
       <w:r>
         <w:fldChar w:fldCharType="end"/>
       </w:r>
-      <w:bookmarkEnd w:id="0"/>
-      <w:r>
-        <w:t>. Función de transferencia de la planta</w:t>
+      <w:r>
+        <w:t>. Identificación del sistema</w:t>
+      </w:r>
+    </w:p>
+    <w:p>
+      <w:pPr>
+        <w:jc w:val="both"/>
+      </w:pPr>
+      <w:r>
+        <w:t xml:space="preserve">Si bien la opción con 3 polos y 2 ceros presenta el mejor ajuste, se trabaja con la función de transferencia con 2 polos y sin ceros al ser más simple y presentar un ajuste adecuado. </w:t>
       </w:r>
     </w:p>
     <w:p>
       <w:pPr>
         <w:keepNext/>
         <w:jc w:val="center"/>
-        <w:rPr>
-          <w:lang w:val="en-US"/>
-        </w:rPr>
-      </w:pPr>
-      <w:r>
-        <w:rPr>
-          <w:noProof/>
-          <w:lang w:val="en-US"/>
-        </w:rPr>
+      </w:pPr>
+      <w:r>
         <w:drawing>
-          <wp:inline distT="0" distB="0" distL="0" distR="0" wp14:anchorId="581BD798" wp14:editId="408AA447">
-            <wp:extent cx="2805847" cy="2240280"/>
-            <wp:effectExtent l="0" t="0" r="0" b="7620"/>
-            <wp:docPr id="13" name="Imagen 13"/>
-            <wp:cNvGraphicFramePr>
-              <a:graphicFrameLocks xmlns:a="http://schemas.openxmlformats.org/drawingml/2006/main" noChangeAspect="1"/>
-            </wp:cNvGraphicFramePr>
-            <a:graphic xmlns:a="http://schemas.openxmlformats.org/drawingml/2006/main">
-              <a:graphicData uri="http://schemas.openxmlformats.org/drawingml/2006/picture">
-                <pic:pic xmlns:pic="http://schemas.openxmlformats.org/drawingml/2006/picture">
-                  <pic:nvPicPr>
-                    <pic:cNvPr id="0" name="Picture 13"/>
-                    <pic:cNvPicPr>
-                      <a:picLocks noChangeAspect="1" noChangeArrowheads="1"/>
-                    </pic:cNvPicPr>
-                  </pic:nvPicPr>
-                  <pic:blipFill rotWithShape="1">
-                    <a:blip r:embed="rId16">
-                      <a:extLst>
-                        <a:ext uri="{28A0092B-C50C-407E-A947-70E740481C1C}">
-                          <a14:useLocalDpi xmlns:a14="http://schemas.microsoft.com/office/drawing/2010/main" val="0"/>
-                        </a:ext>
-                      </a:extLst>
-                    </a:blip>
-                    <a:srcRect r="5746"/>
-                    <a:stretch/>
-                  </pic:blipFill>
-                  <pic:spPr bwMode="auto">
-                    <a:xfrm>
-                      <a:off x="0" y="0"/>
-                      <a:ext cx="2805847" cy="2240280"/>
-                    </a:xfrm>
-                    <a:prstGeom prst="rect">
-                      <a:avLst/>
-                    </a:prstGeom>
-                    <a:noFill/>
-                    <a:ln>
-                      <a:noFill/>
-                    </a:ln>
-                    <a:extLst>
-                      <a:ext uri="{53640926-AAD7-44D8-BBD7-CCE9431645EC}">
-                        <a14:shadowObscured xmlns:a14="http://schemas.microsoft.com/office/drawing/2010/main"/>
-                      </a:ext>
-                    </a:extLst>
-                  </pic:spPr>
-                </pic:pic>
-              </a:graphicData>
-            </a:graphic>
-          </wp:inline>
-        </w:drawing>
-      </w:r>
-      <w:r>
-        <w:rPr>
-          <w:noProof/>
-          <w:lang w:val="en-US"/>
-        </w:rPr>
-        <w:drawing>
-          <wp:inline distT="0" distB="0" distL="0" distR="0" wp14:anchorId="58AE19FA" wp14:editId="2B405F0C">
-            <wp:extent cx="2823458" cy="2240280"/>
-            <wp:effectExtent l="0" t="0" r="0" b="7620"/>
-            <wp:docPr id="15" name="Imagen 15"/>
-            <wp:cNvGraphicFramePr>
-              <a:graphicFrameLocks xmlns:a="http://schemas.openxmlformats.org/drawingml/2006/main" noChangeAspect="1"/>
-            </wp:cNvGraphicFramePr>
-            <a:graphic xmlns:a="http://schemas.openxmlformats.org/drawingml/2006/main">
-              <a:graphicData uri="http://schemas.openxmlformats.org/drawingml/2006/picture">
-                <pic:pic xmlns:pic="http://schemas.openxmlformats.org/drawingml/2006/picture">
-                  <pic:nvPicPr>
-                    <pic:cNvPr id="0" name="Picture 20"/>
-                    <pic:cNvPicPr>
-                      <a:picLocks noChangeAspect="1" noChangeArrowheads="1"/>
-                    </pic:cNvPicPr>
-                  </pic:nvPicPr>
-                  <pic:blipFill rotWithShape="1">
-                    <a:blip r:embed="rId17">
-                      <a:extLst>
-                        <a:ext uri="{28A0092B-C50C-407E-A947-70E740481C1C}">
-                          <a14:useLocalDpi xmlns:a14="http://schemas.microsoft.com/office/drawing/2010/main" val="0"/>
-                        </a:ext>
-                      </a:extLst>
-                    </a:blip>
-                    <a:srcRect r="5154"/>
-                    <a:stretch/>
-                  </pic:blipFill>
-                  <pic:spPr bwMode="auto">
-                    <a:xfrm>
-                      <a:off x="0" y="0"/>
-                      <a:ext cx="2823458" cy="2240280"/>
-                    </a:xfrm>
-                    <a:prstGeom prst="rect">
-                      <a:avLst/>
-                    </a:prstGeom>
-                    <a:noFill/>
-                    <a:ln>
-                      <a:noFill/>
-                    </a:ln>
-                    <a:extLst>
-                      <a:ext uri="{53640926-AAD7-44D8-BBD7-CCE9431645EC}">
-                        <a14:shadowObscured xmlns:a14="http://schemas.microsoft.com/office/drawing/2010/main"/>
-                      </a:ext>
-                    </a:extLst>
-                  </pic:spPr>
-                </pic:pic>
-              </a:graphicData>
-            </a:graphic>
-          </wp:inline>
-        </w:drawing>
-      </w:r>
-    </w:p>
-    <w:p>
-      <w:pPr>
-        <w:pStyle w:val="Descripcin"/>
-        <w:jc w:val="center"/>
-      </w:pPr>
-      <w:r>
-        <w:t xml:space="preserve">Figura </w:t>
-      </w:r>
-      <w:r>
-        <w:fldChar w:fldCharType="begin"/>
-      </w:r>
-      <w:r>
-        <w:instrText xml:space="preserve"> SEQ Figura \* ARABIC </w:instrText>
-      </w:r>
-      <w:r>
-        <w:fldChar w:fldCharType="separate"/>
-      </w:r>
-      <w:r>
-        <w:rPr>
-          <w:noProof/>
-        </w:rPr>
-        <w:t>7</w:t>
-      </w:r>
-      <w:r>
-        <w:fldChar w:fldCharType="end"/>
-      </w:r>
-      <w:r>
-        <w:t>. Respuesta al escalón del sistema identificado</w:t>
-      </w:r>
-      <w:r>
-        <w:t xml:space="preserve"> vs tf con mejor ajuste</w:t>
-      </w:r>
-    </w:p>
-    <w:p/>
-    <w:p/>
-    <w:p/>
-    <w:p>
-      <w:pPr>
-        <w:pStyle w:val="Ttulo3"/>
-      </w:pPr>
-      <w:r>
-        <w:t>2.3 Diseño del controlador</w:t>
-      </w:r>
-    </w:p>
-    <w:p/>
-    <w:p>
-      <w:pPr>
-        <w:keepNext/>
-        <w:jc w:val="center"/>
-      </w:pPr>
-      <w:r>
-        <w:rPr>
-          <w:noProof/>
-        </w:rPr>
-        <w:lastRenderedPageBreak/>
-        <w:drawing>
-          <wp:inline distT="0" distB="0" distL="0" distR="0" wp14:anchorId="1E69673F" wp14:editId="4CAAAC96">
-            <wp:extent cx="4326304" cy="2997641"/>
-            <wp:effectExtent l="0" t="0" r="0" b="0"/>
-            <wp:docPr id="16" name="Imagen 16"/>
+          <wp:inline distT="0" distB="0" distL="0" distR="0" wp14:anchorId="0760C9B3" wp14:editId="27268B5B">
+            <wp:extent cx="2543530" cy="752580"/>
+            <wp:effectExtent l="0" t="0" r="9525" b="9525"/>
+            <wp:docPr id="22" name="Imagen 22"/>
             <wp:cNvGraphicFramePr>
               <a:graphicFrameLocks xmlns:a="http://schemas.openxmlformats.org/drawingml/2006/main" noChangeAspect="1"/>
             </wp:cNvGraphicFramePr>
@@ -1299,7 +1333,7 @@
                     <pic:cNvPicPr/>
                   </pic:nvPicPr>
                   <pic:blipFill>
-                    <a:blip r:embed="rId18"/>
+                    <a:blip r:embed="rId16"/>
                     <a:stretch>
                       <a:fillRect/>
                     </a:stretch>
@@ -1307,7 +1341,7 @@
                   <pic:spPr>
                     <a:xfrm>
                       <a:off x="0" y="0"/>
-                      <a:ext cx="4328079" cy="2998871"/>
+                      <a:ext cx="2543530" cy="752580"/>
                     </a:xfrm>
                     <a:prstGeom prst="rect">
                       <a:avLst/>
@@ -1325,6 +1359,7 @@
         <w:pStyle w:val="Descripcin"/>
         <w:jc w:val="center"/>
       </w:pPr>
+      <w:bookmarkStart w:id="2" w:name="_Ref211798860"/>
       <w:r>
         <w:t xml:space="preserve">Figura </w:t>
       </w:r>
@@ -1341,13 +1376,22 @@
         <w:rPr>
           <w:noProof/>
         </w:rPr>
-        <w:t>8</w:t>
+        <w:t>7</w:t>
       </w:r>
       <w:r>
         <w:fldChar w:fldCharType="end"/>
       </w:r>
-      <w:r>
-        <w:t>. Polos escogidos en el diagrama de LGR</w:t>
+      <w:bookmarkEnd w:id="2"/>
+      <w:r>
+        <w:t>. Función de transferencia de la planta</w:t>
+      </w:r>
+    </w:p>
+    <w:p>
+      <w:r>
+        <w:t>Al comparar el sistema con dos polos y sin ceros con el sistema con 2 polos y un cero, la respuesta es similar</w:t>
+      </w:r>
+      <w:r>
+        <w:t xml:space="preserve">. </w:t>
       </w:r>
     </w:p>
     <w:p>
@@ -1356,15 +1400,12 @@
         <w:jc w:val="center"/>
       </w:pPr>
       <w:r>
-        <w:rPr>
-          <w:noProof/>
-          <w:lang w:val="en-US"/>
-        </w:rPr>
+        <w:lastRenderedPageBreak/>
         <w:drawing>
-          <wp:inline distT="0" distB="0" distL="0" distR="0" wp14:anchorId="4AABC205" wp14:editId="3A3F1741">
-            <wp:extent cx="4657725" cy="3505200"/>
-            <wp:effectExtent l="0" t="0" r="9525" b="0"/>
-            <wp:docPr id="19" name="Imagen 19"/>
+          <wp:inline distT="0" distB="0" distL="0" distR="0" wp14:anchorId="2C347BF8" wp14:editId="7484A36B">
+            <wp:extent cx="2807168" cy="2103120"/>
+            <wp:effectExtent l="0" t="0" r="0" b="0"/>
+            <wp:docPr id="18" name="Imagen 18"/>
             <wp:cNvGraphicFramePr>
               <a:graphicFrameLocks xmlns:a="http://schemas.openxmlformats.org/drawingml/2006/main" noChangeAspect="1"/>
             </wp:cNvGraphicFramePr>
@@ -1372,13 +1413,13 @@
               <a:graphicData uri="http://schemas.openxmlformats.org/drawingml/2006/picture">
                 <pic:pic xmlns:pic="http://schemas.openxmlformats.org/drawingml/2006/picture">
                   <pic:nvPicPr>
-                    <pic:cNvPr id="0" name="Picture 27"/>
+                    <pic:cNvPr id="0" name="Picture 16"/>
                     <pic:cNvPicPr>
                       <a:picLocks noChangeAspect="1" noChangeArrowheads="1"/>
                     </pic:cNvPicPr>
                   </pic:nvPicPr>
                   <pic:blipFill>
-                    <a:blip r:embed="rId19">
+                    <a:blip r:embed="rId17">
                       <a:extLst>
                         <a:ext uri="{28A0092B-C50C-407E-A947-70E740481C1C}">
                           <a14:useLocalDpi xmlns:a14="http://schemas.microsoft.com/office/drawing/2010/main" val="0"/>
@@ -1393,7 +1434,7 @@
                   <pic:spPr bwMode="auto">
                     <a:xfrm>
                       <a:off x="0" y="0"/>
-                      <a:ext cx="4657725" cy="3505200"/>
+                      <a:ext cx="2807168" cy="2103120"/>
                     </a:xfrm>
                     <a:prstGeom prst="rect">
                       <a:avLst/>
@@ -1409,14 +1450,61 @@
           </wp:inline>
         </w:drawing>
       </w:r>
+      <w:r>
+        <w:drawing>
+          <wp:inline distT="0" distB="0" distL="0" distR="0" wp14:anchorId="4E3803E7" wp14:editId="55FA937A">
+            <wp:extent cx="2807168" cy="2103120"/>
+            <wp:effectExtent l="0" t="0" r="0" b="0"/>
+            <wp:docPr id="21" name="Imagen 21"/>
+            <wp:cNvGraphicFramePr>
+              <a:graphicFrameLocks xmlns:a="http://schemas.openxmlformats.org/drawingml/2006/main" noChangeAspect="1"/>
+            </wp:cNvGraphicFramePr>
+            <a:graphic xmlns:a="http://schemas.openxmlformats.org/drawingml/2006/main">
+              <a:graphicData uri="http://schemas.openxmlformats.org/drawingml/2006/picture">
+                <pic:pic xmlns:pic="http://schemas.openxmlformats.org/drawingml/2006/picture">
+                  <pic:nvPicPr>
+                    <pic:cNvPr id="0" name="Picture 23"/>
+                    <pic:cNvPicPr>
+                      <a:picLocks noChangeAspect="1" noChangeArrowheads="1"/>
+                    </pic:cNvPicPr>
+                  </pic:nvPicPr>
+                  <pic:blipFill>
+                    <a:blip r:embed="rId18">
+                      <a:extLst>
+                        <a:ext uri="{28A0092B-C50C-407E-A947-70E740481C1C}">
+                          <a14:useLocalDpi xmlns:a14="http://schemas.microsoft.com/office/drawing/2010/main" val="0"/>
+                        </a:ext>
+                      </a:extLst>
+                    </a:blip>
+                    <a:srcRect/>
+                    <a:stretch>
+                      <a:fillRect/>
+                    </a:stretch>
+                  </pic:blipFill>
+                  <pic:spPr bwMode="auto">
+                    <a:xfrm>
+                      <a:off x="0" y="0"/>
+                      <a:ext cx="2807168" cy="2103120"/>
+                    </a:xfrm>
+                    <a:prstGeom prst="rect">
+                      <a:avLst/>
+                    </a:prstGeom>
+                    <a:noFill/>
+                    <a:ln>
+                      <a:noFill/>
+                    </a:ln>
+                  </pic:spPr>
+                </pic:pic>
+              </a:graphicData>
+            </a:graphic>
+          </wp:inline>
+        </w:drawing>
+      </w:r>
     </w:p>
     <w:p>
       <w:pPr>
         <w:pStyle w:val="Descripcin"/>
         <w:jc w:val="center"/>
-        <w:rPr>
-          <w:lang w:val="es-ES"/>
-        </w:rPr>
       </w:pPr>
       <w:r>
         <w:t xml:space="preserve">Figura </w:t>
@@ -1434,76 +1522,271 @@
         <w:rPr>
           <w:noProof/>
         </w:rPr>
-        <w:t>9</w:t>
+        <w:t>8</w:t>
       </w:r>
       <w:r>
         <w:fldChar w:fldCharType="end"/>
       </w:r>
       <w:r>
-        <w:t>. Respuesta del lazo cerrado al escalón</w:t>
+        <w:t>. Respuesta al escalón del sistema identificado</w:t>
+      </w:r>
+      <w:r>
+        <w:t xml:space="preserve"> vs </w:t>
+      </w:r>
+      <w:proofErr w:type="spellStart"/>
+      <w:r>
+        <w:t>tf</w:t>
+      </w:r>
+      <w:proofErr w:type="spellEnd"/>
+      <w:r>
+        <w:t xml:space="preserve"> con mejor ajuste</w:t>
+      </w:r>
+    </w:p>
+    <w:p>
+      <w:pPr>
+        <w:pStyle w:val="Ttulo3"/>
+      </w:pPr>
+      <w:r>
+        <w:t>2.3 Diseño del controlador</w:t>
+      </w:r>
+    </w:p>
+    <w:p>
+      <w:r>
+        <w:t xml:space="preserve">El controlador se diseña eligiendo un tiempo de establecimiento de 100 segundos y un máximo </w:t>
+      </w:r>
+      <w:proofErr w:type="spellStart"/>
+      <w:r>
+        <w:t>sobreimpulso</w:t>
+      </w:r>
+      <w:proofErr w:type="spellEnd"/>
+      <w:r>
+        <w:t xml:space="preserve"> de 5%. De esta forma, se tiene un margen respecto a las especificaciones del enunciado. </w:t>
+      </w:r>
+    </w:p>
+    <w:p>
+      <w:r>
+        <w:t>Se seleccionan los polos correspondientes al controlador PI mediante el Lugar Geométrico de Raíces.</w:t>
       </w:r>
     </w:p>
     <w:p/>
-    <w:p>
-      <w:pPr>
-        <w:pStyle w:val="Ttulo3"/>
-      </w:pPr>
-      <w:r>
-        <w:t>2.4 Simulación del sistema de control</w:t>
-      </w:r>
-    </w:p>
-    <w:p>
-      <w:pPr>
-        <w:pStyle w:val="Ttulo3"/>
-      </w:pPr>
-      <w:r>
-        <w:t>2.5 Diseño de servosistema con observador</w:t>
-      </w:r>
-    </w:p>
-    <w:p>
-      <w:r>
-        <w:t xml:space="preserve">Partiendo de la función de transferencia mostrada en la </w:t>
-      </w:r>
-      <w:r>
-        <w:fldChar w:fldCharType="begin"/>
-      </w:r>
-      <w:r>
-        <w:instrText xml:space="preserve"> REF _Ref211798860 \h </w:instrText>
-      </w:r>
-      <w:r>
-        <w:fldChar w:fldCharType="separate"/>
-      </w:r>
-      <w:r>
-        <w:t xml:space="preserve">Figura </w:t>
-      </w:r>
-      <w:r>
-        <w:rPr>
-          <w:noProof/>
-        </w:rPr>
-        <w:t>6</w:t>
-      </w:r>
-      <w:r>
-        <w:fldChar w:fldCharType="end"/>
-      </w:r>
-      <w:r>
-        <w:t>, se obtiene la planta en espacio de estados en la forma canónica controlable.</w:t>
-      </w:r>
-    </w:p>
     <w:p>
       <w:pPr>
         <w:keepNext/>
         <w:jc w:val="center"/>
       </w:pPr>
       <w:r>
+        <w:drawing>
+          <wp:inline distT="0" distB="0" distL="0" distR="0" wp14:anchorId="4BB8C9B3" wp14:editId="228CF236">
+            <wp:extent cx="4758305" cy="3253740"/>
+            <wp:effectExtent l="0" t="0" r="4445" b="3810"/>
+            <wp:docPr id="23" name="Imagen 23"/>
+            <wp:cNvGraphicFramePr>
+              <a:graphicFrameLocks xmlns:a="http://schemas.openxmlformats.org/drawingml/2006/main" noChangeAspect="1"/>
+            </wp:cNvGraphicFramePr>
+            <a:graphic xmlns:a="http://schemas.openxmlformats.org/drawingml/2006/main">
+              <a:graphicData uri="http://schemas.openxmlformats.org/drawingml/2006/picture">
+                <pic:pic xmlns:pic="http://schemas.openxmlformats.org/drawingml/2006/picture">
+                  <pic:nvPicPr>
+                    <pic:cNvPr id="1" name=""/>
+                    <pic:cNvPicPr/>
+                  </pic:nvPicPr>
+                  <pic:blipFill>
+                    <a:blip r:embed="rId19"/>
+                    <a:stretch>
+                      <a:fillRect/>
+                    </a:stretch>
+                  </pic:blipFill>
+                  <pic:spPr>
+                    <a:xfrm>
+                      <a:off x="0" y="0"/>
+                      <a:ext cx="4759802" cy="3254764"/>
+                    </a:xfrm>
+                    <a:prstGeom prst="rect">
+                      <a:avLst/>
+                    </a:prstGeom>
+                  </pic:spPr>
+                </pic:pic>
+              </a:graphicData>
+            </a:graphic>
+          </wp:inline>
+        </w:drawing>
+      </w:r>
+    </w:p>
+    <w:p>
+      <w:pPr>
+        <w:pStyle w:val="Descripcin"/>
+        <w:jc w:val="center"/>
+      </w:pPr>
+      <w:r>
+        <w:t xml:space="preserve">Figura </w:t>
+      </w:r>
+      <w:r>
+        <w:fldChar w:fldCharType="begin"/>
+      </w:r>
+      <w:r>
+        <w:instrText xml:space="preserve"> SEQ Figura \* ARABIC </w:instrText>
+      </w:r>
+      <w:r>
+        <w:fldChar w:fldCharType="separate"/>
+      </w:r>
+      <w:r>
         <w:rPr>
           <w:noProof/>
         </w:rPr>
-        <w:lastRenderedPageBreak/>
+        <w:t>9</w:t>
+      </w:r>
+      <w:r>
+        <w:fldChar w:fldCharType="end"/>
+      </w:r>
+      <w:r>
+        <w:t>. Polos escogidos en el diagrama de LGR</w:t>
+      </w:r>
+    </w:p>
+    <w:p>
+      <w:r>
+        <w:t>Así, se obtiene:</w:t>
+      </w:r>
+    </w:p>
+    <w:p>
+      <w:pPr>
+        <w:rPr>
+          <w:rFonts w:eastAsiaTheme="minorEastAsia"/>
+        </w:rPr>
+      </w:pPr>
+      <m:oMathPara>
+        <m:oMath>
+          <m:sSub>
+            <m:sSubPr>
+              <m:ctrlPr>
+                <w:rPr>
+                  <w:rFonts w:ascii="Cambria Math" w:hAnsi="Cambria Math"/>
+                  <w:i/>
+                </w:rPr>
+              </m:ctrlPr>
+            </m:sSubPr>
+            <m:e>
+              <m:r>
+                <w:rPr>
+                  <w:rFonts w:ascii="Cambria Math" w:hAnsi="Cambria Math"/>
+                </w:rPr>
+                <m:t>T</m:t>
+              </m:r>
+            </m:e>
+            <m:sub>
+              <m:r>
+                <w:rPr>
+                  <w:rFonts w:ascii="Cambria Math" w:hAnsi="Cambria Math"/>
+                </w:rPr>
+                <m:t>I</m:t>
+              </m:r>
+            </m:sub>
+          </m:sSub>
+          <m:r>
+            <w:rPr>
+              <w:rFonts w:ascii="Cambria Math" w:hAnsi="Cambria Math"/>
+            </w:rPr>
+            <m:t>=12.5</m:t>
+          </m:r>
+        </m:oMath>
+      </m:oMathPara>
+    </w:p>
+    <w:p>
+      <w:pPr>
+        <w:rPr>
+          <w:rFonts w:eastAsiaTheme="minorEastAsia"/>
+        </w:rPr>
+      </w:pPr>
+      <m:oMathPara>
+        <m:oMath>
+          <m:sSub>
+            <m:sSubPr>
+              <m:ctrlPr>
+                <w:rPr>
+                  <w:rFonts w:ascii="Cambria Math" w:hAnsi="Cambria Math"/>
+                  <w:i/>
+                </w:rPr>
+              </m:ctrlPr>
+            </m:sSubPr>
+            <m:e>
+              <m:r>
+                <w:rPr>
+                  <w:rFonts w:ascii="Cambria Math" w:hAnsi="Cambria Math"/>
+                </w:rPr>
+                <m:t>K</m:t>
+              </m:r>
+            </m:e>
+            <m:sub>
+              <m:r>
+                <w:rPr>
+                  <w:rFonts w:ascii="Cambria Math" w:hAnsi="Cambria Math"/>
+                </w:rPr>
+                <m:t>p</m:t>
+              </m:r>
+            </m:sub>
+          </m:sSub>
+          <m:r>
+            <w:rPr>
+              <w:rFonts w:ascii="Cambria Math" w:hAnsi="Cambria Math"/>
+            </w:rPr>
+            <m:t>=</m:t>
+          </m:r>
+          <m:r>
+            <w:rPr>
+              <w:rFonts w:ascii="Cambria Math" w:hAnsi="Cambria Math"/>
+            </w:rPr>
+            <m:t>-0.000349</m:t>
+          </m:r>
+        </m:oMath>
+      </m:oMathPara>
+    </w:p>
+    <w:p>
+      <w:r>
+        <w:t xml:space="preserve">En la </w:t>
+      </w:r>
+      <w:r>
+        <w:fldChar w:fldCharType="begin"/>
+      </w:r>
+      <w:r>
+        <w:instrText xml:space="preserve"> REF _Ref211884657 \h </w:instrText>
+      </w:r>
+      <w:r>
+        <w:fldChar w:fldCharType="separate"/>
+      </w:r>
+      <w:r>
+        <w:t xml:space="preserve">Figura </w:t>
+      </w:r>
+      <w:r>
+        <w:rPr>
+          <w:noProof/>
+        </w:rPr>
+        <w:t>10</w:t>
+      </w:r>
+      <w:r>
+        <w:fldChar w:fldCharType="end"/>
+      </w:r>
+      <w:r>
+        <w:t xml:space="preserve"> se observa la respuesta del sistema en lazo cerrado al escalón. Se puede observar que no presenta </w:t>
+      </w:r>
+      <w:proofErr w:type="spellStart"/>
+      <w:r>
+        <w:t>sobreimpulso</w:t>
+      </w:r>
+      <w:proofErr w:type="spellEnd"/>
+      <w:r>
+        <w:t xml:space="preserve">, y el tiempo de establecimiento es aproximadamente el solicitado. </w:t>
+      </w:r>
+    </w:p>
+    <w:p>
+      <w:pPr>
+        <w:keepNext/>
+        <w:jc w:val="center"/>
+      </w:pPr>
+      <w:r>
         <w:drawing>
-          <wp:inline distT="0" distB="0" distL="0" distR="0" wp14:anchorId="4D416E1E" wp14:editId="622A527B">
-            <wp:extent cx="2953162" cy="2438740"/>
+          <wp:inline distT="0" distB="0" distL="0" distR="0" wp14:anchorId="5F5DF880" wp14:editId="40B3DC19">
+            <wp:extent cx="4333755" cy="3467100"/>
             <wp:effectExtent l="0" t="0" r="0" b="0"/>
-            <wp:docPr id="8" name="Imagen 8"/>
+            <wp:docPr id="28" name="Imagen 28"/>
             <wp:cNvGraphicFramePr>
               <a:graphicFrameLocks xmlns:a="http://schemas.openxmlformats.org/drawingml/2006/main" noChangeAspect="1"/>
             </wp:cNvGraphicFramePr>
@@ -1523,7 +1806,7 @@
                   <pic:spPr>
                     <a:xfrm>
                       <a:off x="0" y="0"/>
-                      <a:ext cx="2953162" cy="2438740"/>
+                      <a:ext cx="4340088" cy="3472166"/>
                     </a:xfrm>
                     <a:prstGeom prst="rect">
                       <a:avLst/>
@@ -1541,6 +1824,7 @@
         <w:pStyle w:val="Descripcin"/>
         <w:jc w:val="center"/>
       </w:pPr>
+      <w:bookmarkStart w:id="3" w:name="_Ref211884657"/>
       <w:r>
         <w:t xml:space="preserve">Figura </w:t>
       </w:r>
@@ -1558,6 +1842,1076 @@
           <w:noProof/>
         </w:rPr>
         <w:t>10</w:t>
+      </w:r>
+      <w:r>
+        <w:fldChar w:fldCharType="end"/>
+      </w:r>
+      <w:bookmarkEnd w:id="3"/>
+      <w:r>
+        <w:t xml:space="preserve">. Respuesta del lazo cerrado </w:t>
+      </w:r>
+      <w:r>
+        <w:t>(</w:t>
+      </w:r>
+      <w:proofErr w:type="spellStart"/>
+      <w:r>
+        <w:t>Kp</w:t>
+      </w:r>
+      <w:proofErr w:type="spellEnd"/>
+      <w:r>
+        <w:t xml:space="preserve"> = -0.000349)</w:t>
+      </w:r>
+    </w:p>
+    <w:p>
+      <w:pPr>
+        <w:pStyle w:val="Ttulo3"/>
+      </w:pPr>
+      <w:r>
+        <w:t>2.4 Simulación del sistema de control</w:t>
+      </w:r>
+    </w:p>
+    <w:p>
+      <w:r>
+        <w:t xml:space="preserve">A partir de la respuesta anterior, se obtiene el tiempo de muestreo en base al tiempo de subida. </w:t>
+      </w:r>
+    </w:p>
+    <w:p>
+      <w:pPr>
+        <w:keepNext/>
+        <w:jc w:val="center"/>
+      </w:pPr>
+      <w:r>
+        <w:lastRenderedPageBreak/>
+        <w:drawing>
+          <wp:inline distT="0" distB="0" distL="0" distR="0" wp14:anchorId="10530996" wp14:editId="41A59408">
+            <wp:extent cx="4725982" cy="3223260"/>
+            <wp:effectExtent l="0" t="0" r="0" b="0"/>
+            <wp:docPr id="29" name="Imagen 29"/>
+            <wp:cNvGraphicFramePr>
+              <a:graphicFrameLocks xmlns:a="http://schemas.openxmlformats.org/drawingml/2006/main" noChangeAspect="1"/>
+            </wp:cNvGraphicFramePr>
+            <a:graphic xmlns:a="http://schemas.openxmlformats.org/drawingml/2006/main">
+              <a:graphicData uri="http://schemas.openxmlformats.org/drawingml/2006/picture">
+                <pic:pic xmlns:pic="http://schemas.openxmlformats.org/drawingml/2006/picture">
+                  <pic:nvPicPr>
+                    <pic:cNvPr id="1" name=""/>
+                    <pic:cNvPicPr/>
+                  </pic:nvPicPr>
+                  <pic:blipFill>
+                    <a:blip r:embed="rId21"/>
+                    <a:stretch>
+                      <a:fillRect/>
+                    </a:stretch>
+                  </pic:blipFill>
+                  <pic:spPr>
+                    <a:xfrm>
+                      <a:off x="0" y="0"/>
+                      <a:ext cx="4727826" cy="3224518"/>
+                    </a:xfrm>
+                    <a:prstGeom prst="rect">
+                      <a:avLst/>
+                    </a:prstGeom>
+                  </pic:spPr>
+                </pic:pic>
+              </a:graphicData>
+            </a:graphic>
+          </wp:inline>
+        </w:drawing>
+      </w:r>
+    </w:p>
+    <w:p>
+      <w:pPr>
+        <w:pStyle w:val="Descripcin"/>
+        <w:jc w:val="center"/>
+      </w:pPr>
+      <w:r>
+        <w:t xml:space="preserve">Figura </w:t>
+      </w:r>
+      <w:r>
+        <w:fldChar w:fldCharType="begin"/>
+      </w:r>
+      <w:r>
+        <w:instrText xml:space="preserve"> SEQ Figura \* ARABIC </w:instrText>
+      </w:r>
+      <w:r>
+        <w:fldChar w:fldCharType="separate"/>
+      </w:r>
+      <w:r>
+        <w:rPr>
+          <w:noProof/>
+        </w:rPr>
+        <w:t>11</w:t>
+      </w:r>
+      <w:r>
+        <w:fldChar w:fldCharType="end"/>
+      </w:r>
+      <w:r>
+        <w:t>. Cálculo del tiempo de subida</w:t>
+      </w:r>
+    </w:p>
+    <w:p>
+      <w:pPr>
+        <w:rPr>
+          <w:rFonts w:eastAsiaTheme="minorEastAsia"/>
+        </w:rPr>
+      </w:pPr>
+      <m:oMathPara>
+        <m:oMath>
+          <m:r>
+            <w:rPr>
+              <w:rFonts w:ascii="Cambria Math" w:hAnsi="Cambria Math"/>
+            </w:rPr>
+            <m:t>Tr=100-9.73=90.27</m:t>
+          </m:r>
+        </m:oMath>
+      </m:oMathPara>
+    </w:p>
+    <w:p>
+      <w:pPr>
+        <w:rPr>
+          <w:rFonts w:eastAsiaTheme="minorEastAsia"/>
+        </w:rPr>
+      </w:pPr>
+      <m:oMathPara>
+        <m:oMath>
+          <m:r>
+            <w:rPr>
+              <w:rFonts w:ascii="Cambria Math" w:hAnsi="Cambria Math"/>
+            </w:rPr>
+            <m:t>T&lt;</m:t>
+          </m:r>
+          <m:f>
+            <m:fPr>
+              <m:ctrlPr>
+                <w:rPr>
+                  <w:rFonts w:ascii="Cambria Math" w:hAnsi="Cambria Math"/>
+                  <w:i/>
+                </w:rPr>
+              </m:ctrlPr>
+            </m:fPr>
+            <m:num>
+              <m:r>
+                <w:rPr>
+                  <w:rFonts w:ascii="Cambria Math" w:hAnsi="Cambria Math"/>
+                </w:rPr>
+                <m:t>90.27</m:t>
+              </m:r>
+            </m:num>
+            <m:den>
+              <m:r>
+                <w:rPr>
+                  <w:rFonts w:ascii="Cambria Math" w:hAnsi="Cambria Math"/>
+                </w:rPr>
+                <m:t>10</m:t>
+              </m:r>
+            </m:den>
+          </m:f>
+          <m:r>
+            <w:rPr>
+              <w:rFonts w:ascii="Cambria Math" w:hAnsi="Cambria Math"/>
+            </w:rPr>
+            <m:t>≈9</m:t>
+          </m:r>
+          <m:r>
+            <w:rPr>
+              <w:rFonts w:ascii="Cambria Math" w:eastAsiaTheme="minorEastAsia" w:hAnsi="Cambria Math"/>
+            </w:rPr>
+            <m:t>.3</m:t>
+          </m:r>
+        </m:oMath>
+      </m:oMathPara>
+    </w:p>
+    <w:p>
+      <w:r>
+        <w:t xml:space="preserve">Se elige tiempo de muestreo para el controlador </w:t>
+      </w:r>
+      <w:proofErr w:type="spellStart"/>
+      <w:r>
+        <w:t>T</w:t>
+      </w:r>
+      <w:r>
+        <w:t>_c</w:t>
+      </w:r>
+      <w:proofErr w:type="spellEnd"/>
+      <w:r>
+        <w:t xml:space="preserve"> = 9 segundos. </w:t>
+      </w:r>
+    </w:p>
+    <w:p>
+      <w:pPr>
+        <w:keepNext/>
+      </w:pPr>
+      <w:r>
+        <w:drawing>
+          <wp:inline distT="0" distB="0" distL="0" distR="0" wp14:anchorId="37820745" wp14:editId="6CF18ACC">
+            <wp:extent cx="5731510" cy="3102610"/>
+            <wp:effectExtent l="0" t="0" r="2540" b="2540"/>
+            <wp:docPr id="30" name="Imagen 30"/>
+            <wp:cNvGraphicFramePr>
+              <a:graphicFrameLocks xmlns:a="http://schemas.openxmlformats.org/drawingml/2006/main" noChangeAspect="1"/>
+            </wp:cNvGraphicFramePr>
+            <a:graphic xmlns:a="http://schemas.openxmlformats.org/drawingml/2006/main">
+              <a:graphicData uri="http://schemas.openxmlformats.org/drawingml/2006/picture">
+                <pic:pic xmlns:pic="http://schemas.openxmlformats.org/drawingml/2006/picture">
+                  <pic:nvPicPr>
+                    <pic:cNvPr id="1" name=""/>
+                    <pic:cNvPicPr/>
+                  </pic:nvPicPr>
+                  <pic:blipFill>
+                    <a:blip r:embed="rId22"/>
+                    <a:stretch>
+                      <a:fillRect/>
+                    </a:stretch>
+                  </pic:blipFill>
+                  <pic:spPr>
+                    <a:xfrm>
+                      <a:off x="0" y="0"/>
+                      <a:ext cx="5731510" cy="3102610"/>
+                    </a:xfrm>
+                    <a:prstGeom prst="rect">
+                      <a:avLst/>
+                    </a:prstGeom>
+                  </pic:spPr>
+                </pic:pic>
+              </a:graphicData>
+            </a:graphic>
+          </wp:inline>
+        </w:drawing>
+      </w:r>
+    </w:p>
+    <w:p>
+      <w:pPr>
+        <w:pStyle w:val="Descripcin"/>
+        <w:jc w:val="center"/>
+      </w:pPr>
+      <w:r>
+        <w:t xml:space="preserve">Figura </w:t>
+      </w:r>
+      <w:r>
+        <w:fldChar w:fldCharType="begin"/>
+      </w:r>
+      <w:r>
+        <w:instrText xml:space="preserve"> SEQ Figura \* ARABIC </w:instrText>
+      </w:r>
+      <w:r>
+        <w:fldChar w:fldCharType="separate"/>
+      </w:r>
+      <w:r>
+        <w:rPr>
+          <w:noProof/>
+        </w:rPr>
+        <w:t>12</w:t>
+      </w:r>
+      <w:r>
+        <w:fldChar w:fldCharType="end"/>
+      </w:r>
+      <w:r>
+        <w:t>. Sistema de control digital PI</w:t>
+      </w:r>
+    </w:p>
+    <w:p>
+      <w:pPr>
+        <w:keepNext/>
+        <w:jc w:val="center"/>
+      </w:pPr>
+      <w:r>
+        <w:lastRenderedPageBreak/>
+        <w:drawing>
+          <wp:inline distT="0" distB="0" distL="0" distR="0" wp14:anchorId="3E2C9754" wp14:editId="4FB6559F">
+            <wp:extent cx="3696216" cy="2991267"/>
+            <wp:effectExtent l="0" t="0" r="0" b="0"/>
+            <wp:docPr id="44" name="Imagen 44"/>
+            <wp:cNvGraphicFramePr>
+              <a:graphicFrameLocks xmlns:a="http://schemas.openxmlformats.org/drawingml/2006/main" noChangeAspect="1"/>
+            </wp:cNvGraphicFramePr>
+            <a:graphic xmlns:a="http://schemas.openxmlformats.org/drawingml/2006/main">
+              <a:graphicData uri="http://schemas.openxmlformats.org/drawingml/2006/picture">
+                <pic:pic xmlns:pic="http://schemas.openxmlformats.org/drawingml/2006/picture">
+                  <pic:nvPicPr>
+                    <pic:cNvPr id="1" name=""/>
+                    <pic:cNvPicPr/>
+                  </pic:nvPicPr>
+                  <pic:blipFill>
+                    <a:blip r:embed="rId23"/>
+                    <a:stretch>
+                      <a:fillRect/>
+                    </a:stretch>
+                  </pic:blipFill>
+                  <pic:spPr>
+                    <a:xfrm>
+                      <a:off x="0" y="0"/>
+                      <a:ext cx="3696216" cy="2991267"/>
+                    </a:xfrm>
+                    <a:prstGeom prst="rect">
+                      <a:avLst/>
+                    </a:prstGeom>
+                  </pic:spPr>
+                </pic:pic>
+              </a:graphicData>
+            </a:graphic>
+          </wp:inline>
+        </w:drawing>
+      </w:r>
+    </w:p>
+    <w:p>
+      <w:pPr>
+        <w:pStyle w:val="Descripcin"/>
+        <w:jc w:val="center"/>
+      </w:pPr>
+      <w:r>
+        <w:t xml:space="preserve">Figura </w:t>
+      </w:r>
+      <w:r>
+        <w:fldChar w:fldCharType="begin"/>
+      </w:r>
+      <w:r>
+        <w:instrText xml:space="preserve"> SEQ Figura \* ARABIC </w:instrText>
+      </w:r>
+      <w:r>
+        <w:fldChar w:fldCharType="separate"/>
+      </w:r>
+      <w:r>
+        <w:rPr>
+          <w:noProof/>
+        </w:rPr>
+        <w:t>13</w:t>
+      </w:r>
+      <w:r>
+        <w:fldChar w:fldCharType="end"/>
+      </w:r>
+      <w:r>
+        <w:t>. Controlador PI digital</w:t>
+      </w:r>
+    </w:p>
+    <w:p>
+      <w:r>
+        <w:t xml:space="preserve">Para el bloque de saturación, se considera un límite inferior de 0, asumiendo que el ventilador solo puede inyectar aire al sistema.  </w:t>
+      </w:r>
+    </w:p>
+    <w:p>
+      <w:pPr>
+        <w:keepNext/>
+        <w:jc w:val="center"/>
+      </w:pPr>
+      <w:r>
+        <w:drawing>
+          <wp:inline distT="0" distB="0" distL="0" distR="0" wp14:anchorId="5DAB83F4" wp14:editId="3BCD2E48">
+            <wp:extent cx="3576568" cy="2590800"/>
+            <wp:effectExtent l="0" t="0" r="5080" b="0"/>
+            <wp:docPr id="31" name="Imagen 31"/>
+            <wp:cNvGraphicFramePr>
+              <a:graphicFrameLocks xmlns:a="http://schemas.openxmlformats.org/drawingml/2006/main" noChangeAspect="1"/>
+            </wp:cNvGraphicFramePr>
+            <a:graphic xmlns:a="http://schemas.openxmlformats.org/drawingml/2006/main">
+              <a:graphicData uri="http://schemas.openxmlformats.org/drawingml/2006/picture">
+                <pic:pic xmlns:pic="http://schemas.openxmlformats.org/drawingml/2006/picture">
+                  <pic:nvPicPr>
+                    <pic:cNvPr id="1" name=""/>
+                    <pic:cNvPicPr/>
+                  </pic:nvPicPr>
+                  <pic:blipFill>
+                    <a:blip r:embed="rId24"/>
+                    <a:stretch>
+                      <a:fillRect/>
+                    </a:stretch>
+                  </pic:blipFill>
+                  <pic:spPr>
+                    <a:xfrm>
+                      <a:off x="0" y="0"/>
+                      <a:ext cx="3581144" cy="2594115"/>
+                    </a:xfrm>
+                    <a:prstGeom prst="rect">
+                      <a:avLst/>
+                    </a:prstGeom>
+                  </pic:spPr>
+                </pic:pic>
+              </a:graphicData>
+            </a:graphic>
+          </wp:inline>
+        </w:drawing>
+      </w:r>
+    </w:p>
+    <w:p>
+      <w:pPr>
+        <w:pStyle w:val="Descripcin"/>
+        <w:jc w:val="center"/>
+      </w:pPr>
+      <w:r>
+        <w:t xml:space="preserve">Figura </w:t>
+      </w:r>
+      <w:r>
+        <w:fldChar w:fldCharType="begin"/>
+      </w:r>
+      <w:r>
+        <w:instrText xml:space="preserve"> SEQ Figura \* ARABIC </w:instrText>
+      </w:r>
+      <w:r>
+        <w:fldChar w:fldCharType="separate"/>
+      </w:r>
+      <w:r>
+        <w:rPr>
+          <w:noProof/>
+        </w:rPr>
+        <w:t>14</w:t>
+      </w:r>
+      <w:r>
+        <w:fldChar w:fldCharType="end"/>
+      </w:r>
+      <w:r>
+        <w:t>. Saturación del sistema</w:t>
+      </w:r>
+    </w:p>
+    <w:p>
+      <w:r>
+        <w:t xml:space="preserve">Como se observa en la </w:t>
+      </w:r>
+      <w:r>
+        <w:fldChar w:fldCharType="begin"/>
+      </w:r>
+      <w:r>
+        <w:instrText xml:space="preserve"> REF _Ref211885518 \h </w:instrText>
+      </w:r>
+      <w:r>
+        <w:fldChar w:fldCharType="separate"/>
+      </w:r>
+      <w:r>
+        <w:t xml:space="preserve">Figura </w:t>
+      </w:r>
+      <w:r>
+        <w:rPr>
+          <w:noProof/>
+        </w:rPr>
+        <w:t>14</w:t>
+      </w:r>
+      <w:r>
+        <w:fldChar w:fldCharType="end"/>
+      </w:r>
+      <w:r>
+        <w:t>, el sistema satura inicialmente en 0 hasta, no presenta saturación después de la etapa inicial.</w:t>
+      </w:r>
+    </w:p>
+    <w:p>
+      <w:pPr>
+        <w:keepNext/>
+        <w:jc w:val="center"/>
+      </w:pPr>
+      <w:r>
+        <w:lastRenderedPageBreak/>
+        <w:drawing>
+          <wp:inline distT="0" distB="0" distL="0" distR="0" wp14:anchorId="61D35B3F" wp14:editId="09D7CC5B">
+            <wp:extent cx="4305300" cy="2639655"/>
+            <wp:effectExtent l="0" t="0" r="0" b="8890"/>
+            <wp:docPr id="33" name="Imagen 33"/>
+            <wp:cNvGraphicFramePr>
+              <a:graphicFrameLocks xmlns:a="http://schemas.openxmlformats.org/drawingml/2006/main" noChangeAspect="1"/>
+            </wp:cNvGraphicFramePr>
+            <a:graphic xmlns:a="http://schemas.openxmlformats.org/drawingml/2006/main">
+              <a:graphicData uri="http://schemas.openxmlformats.org/drawingml/2006/picture">
+                <pic:pic xmlns:pic="http://schemas.openxmlformats.org/drawingml/2006/picture">
+                  <pic:nvPicPr>
+                    <pic:cNvPr id="1" name=""/>
+                    <pic:cNvPicPr/>
+                  </pic:nvPicPr>
+                  <pic:blipFill>
+                    <a:blip r:embed="rId25"/>
+                    <a:stretch>
+                      <a:fillRect/>
+                    </a:stretch>
+                  </pic:blipFill>
+                  <pic:spPr>
+                    <a:xfrm>
+                      <a:off x="0" y="0"/>
+                      <a:ext cx="4311892" cy="2643697"/>
+                    </a:xfrm>
+                    <a:prstGeom prst="rect">
+                      <a:avLst/>
+                    </a:prstGeom>
+                  </pic:spPr>
+                </pic:pic>
+              </a:graphicData>
+            </a:graphic>
+          </wp:inline>
+        </w:drawing>
+      </w:r>
+    </w:p>
+    <w:p>
+      <w:pPr>
+        <w:pStyle w:val="Descripcin"/>
+        <w:jc w:val="center"/>
+      </w:pPr>
+      <w:bookmarkStart w:id="4" w:name="_Ref211885518"/>
+      <w:r>
+        <w:t xml:space="preserve">Figura </w:t>
+      </w:r>
+      <w:r>
+        <w:fldChar w:fldCharType="begin"/>
+      </w:r>
+      <w:r>
+        <w:instrText xml:space="preserve"> SEQ Figura \* ARABIC </w:instrText>
+      </w:r>
+      <w:r>
+        <w:fldChar w:fldCharType="separate"/>
+      </w:r>
+      <w:r>
+        <w:rPr>
+          <w:noProof/>
+        </w:rPr>
+        <w:t>15</w:t>
+      </w:r>
+      <w:r>
+        <w:fldChar w:fldCharType="end"/>
+      </w:r>
+      <w:bookmarkEnd w:id="4"/>
+      <w:r>
+        <w:t>. Señal de control saturada</w:t>
+      </w:r>
+    </w:p>
+    <w:p>
+      <w:r>
+        <w:t xml:space="preserve">La respuesta del sistema a la referencia planteada en el enunciado se muestra en la </w:t>
+      </w:r>
+      <w:r>
+        <w:fldChar w:fldCharType="begin"/>
+      </w:r>
+      <w:r>
+        <w:instrText xml:space="preserve"> REF _Ref211885842 \h </w:instrText>
+      </w:r>
+      <w:r>
+        <w:fldChar w:fldCharType="separate"/>
+      </w:r>
+      <w:r>
+        <w:t xml:space="preserve">Figura </w:t>
+      </w:r>
+      <w:r>
+        <w:rPr>
+          <w:noProof/>
+        </w:rPr>
+        <w:t>15</w:t>
+      </w:r>
+      <w:r>
+        <w:fldChar w:fldCharType="end"/>
+      </w:r>
+      <w:r>
+        <w:t xml:space="preserve">. </w:t>
+      </w:r>
+    </w:p>
+    <w:p>
+      <w:pPr>
+        <w:keepNext/>
+      </w:pPr>
+      <w:r>
+        <w:drawing>
+          <wp:inline distT="0" distB="0" distL="0" distR="0" wp14:anchorId="444DFC91" wp14:editId="3740B7F3">
+            <wp:extent cx="5731510" cy="3547745"/>
+            <wp:effectExtent l="0" t="0" r="2540" b="0"/>
+            <wp:docPr id="35" name="Imagen 35"/>
+            <wp:cNvGraphicFramePr>
+              <a:graphicFrameLocks xmlns:a="http://schemas.openxmlformats.org/drawingml/2006/main" noChangeAspect="1"/>
+            </wp:cNvGraphicFramePr>
+            <a:graphic xmlns:a="http://schemas.openxmlformats.org/drawingml/2006/main">
+              <a:graphicData uri="http://schemas.openxmlformats.org/drawingml/2006/picture">
+                <pic:pic xmlns:pic="http://schemas.openxmlformats.org/drawingml/2006/picture">
+                  <pic:nvPicPr>
+                    <pic:cNvPr id="1" name=""/>
+                    <pic:cNvPicPr/>
+                  </pic:nvPicPr>
+                  <pic:blipFill>
+                    <a:blip r:embed="rId26"/>
+                    <a:stretch>
+                      <a:fillRect/>
+                    </a:stretch>
+                  </pic:blipFill>
+                  <pic:spPr>
+                    <a:xfrm>
+                      <a:off x="0" y="0"/>
+                      <a:ext cx="5731510" cy="3547745"/>
+                    </a:xfrm>
+                    <a:prstGeom prst="rect">
+                      <a:avLst/>
+                    </a:prstGeom>
+                  </pic:spPr>
+                </pic:pic>
+              </a:graphicData>
+            </a:graphic>
+          </wp:inline>
+        </w:drawing>
+      </w:r>
+    </w:p>
+    <w:p>
+      <w:pPr>
+        <w:pStyle w:val="Descripcin"/>
+        <w:jc w:val="center"/>
+      </w:pPr>
+      <w:bookmarkStart w:id="5" w:name="_Ref211885842"/>
+      <w:r>
+        <w:t xml:space="preserve">Figura </w:t>
+      </w:r>
+      <w:r>
+        <w:fldChar w:fldCharType="begin"/>
+      </w:r>
+      <w:r>
+        <w:instrText xml:space="preserve"> SEQ Figura \* ARABIC </w:instrText>
+      </w:r>
+      <w:r>
+        <w:fldChar w:fldCharType="separate"/>
+      </w:r>
+      <w:r>
+        <w:rPr>
+          <w:noProof/>
+        </w:rPr>
+        <w:t>16</w:t>
+      </w:r>
+      <w:r>
+        <w:fldChar w:fldCharType="end"/>
+      </w:r>
+      <w:bookmarkEnd w:id="5"/>
+      <w:r>
+        <w:t>. Respuesta del sistema</w:t>
+      </w:r>
+    </w:p>
+    <w:p>
+      <w:r>
+        <w:t xml:space="preserve">En la </w:t>
+      </w:r>
+      <w:r>
+        <w:fldChar w:fldCharType="begin"/>
+      </w:r>
+      <w:r>
+        <w:instrText xml:space="preserve"> REF _Ref211886244 \h </w:instrText>
+      </w:r>
+      <w:r>
+        <w:fldChar w:fldCharType="separate"/>
+      </w:r>
+      <w:r>
+        <w:t xml:space="preserve">Figura </w:t>
+      </w:r>
+      <w:r>
+        <w:rPr>
+          <w:noProof/>
+        </w:rPr>
+        <w:t>16</w:t>
+      </w:r>
+      <w:r>
+        <w:fldChar w:fldCharType="end"/>
+      </w:r>
+      <w:r>
+        <w:t xml:space="preserve"> y </w:t>
+      </w:r>
+      <w:r>
+        <w:fldChar w:fldCharType="begin"/>
+      </w:r>
+      <w:r>
+        <w:instrText xml:space="preserve"> REF _Ref211886246 \h </w:instrText>
+      </w:r>
+      <w:r>
+        <w:fldChar w:fldCharType="separate"/>
+      </w:r>
+      <w:r>
+        <w:t xml:space="preserve">Figura </w:t>
+      </w:r>
+      <w:r>
+        <w:rPr>
+          <w:noProof/>
+        </w:rPr>
+        <w:t>17</w:t>
+      </w:r>
+      <w:r>
+        <w:fldChar w:fldCharType="end"/>
+      </w:r>
+      <w:r>
+        <w:t xml:space="preserve"> se analiza el cumplimiento de los requerimientos de dise</w:t>
+      </w:r>
+      <w:r>
+        <w:t>ño</w:t>
+      </w:r>
+      <w:r>
+        <w:t xml:space="preserve">. Como se puede observar, en 120 segundos la respuesta se encuentra cerca al </w:t>
+      </w:r>
+      <w:proofErr w:type="spellStart"/>
+      <w:r>
+        <w:t>sobreimpulso</w:t>
+      </w:r>
+      <w:proofErr w:type="spellEnd"/>
+      <w:r>
+        <w:t>, pero dentro del +-2% del valor en estado estable ([39.2 – 40.8]).</w:t>
+      </w:r>
+    </w:p>
+    <w:p/>
+    <w:p>
+      <w:pPr>
+        <w:keepNext/>
+        <w:jc w:val="center"/>
+      </w:pPr>
+      <w:r>
+        <w:lastRenderedPageBreak/>
+        <w:drawing>
+          <wp:inline distT="0" distB="0" distL="0" distR="0" wp14:anchorId="3F2DDAD7" wp14:editId="7F413D97">
+            <wp:extent cx="4876800" cy="3019228"/>
+            <wp:effectExtent l="0" t="0" r="0" b="0"/>
+            <wp:docPr id="36" name="Imagen 36"/>
+            <wp:cNvGraphicFramePr>
+              <a:graphicFrameLocks xmlns:a="http://schemas.openxmlformats.org/drawingml/2006/main" noChangeAspect="1"/>
+            </wp:cNvGraphicFramePr>
+            <a:graphic xmlns:a="http://schemas.openxmlformats.org/drawingml/2006/main">
+              <a:graphicData uri="http://schemas.openxmlformats.org/drawingml/2006/picture">
+                <pic:pic xmlns:pic="http://schemas.openxmlformats.org/drawingml/2006/picture">
+                  <pic:nvPicPr>
+                    <pic:cNvPr id="1" name=""/>
+                    <pic:cNvPicPr/>
+                  </pic:nvPicPr>
+                  <pic:blipFill>
+                    <a:blip r:embed="rId27"/>
+                    <a:stretch>
+                      <a:fillRect/>
+                    </a:stretch>
+                  </pic:blipFill>
+                  <pic:spPr>
+                    <a:xfrm>
+                      <a:off x="0" y="0"/>
+                      <a:ext cx="4891176" cy="3028128"/>
+                    </a:xfrm>
+                    <a:prstGeom prst="rect">
+                      <a:avLst/>
+                    </a:prstGeom>
+                  </pic:spPr>
+                </pic:pic>
+              </a:graphicData>
+            </a:graphic>
+          </wp:inline>
+        </w:drawing>
+      </w:r>
+    </w:p>
+    <w:p>
+      <w:pPr>
+        <w:pStyle w:val="Descripcin"/>
+        <w:jc w:val="center"/>
+      </w:pPr>
+      <w:bookmarkStart w:id="6" w:name="_Ref211886244"/>
+      <w:r>
+        <w:t xml:space="preserve">Figura </w:t>
+      </w:r>
+      <w:r>
+        <w:fldChar w:fldCharType="begin"/>
+      </w:r>
+      <w:r>
+        <w:instrText xml:space="preserve"> SEQ Figura \* ARABIC </w:instrText>
+      </w:r>
+      <w:r>
+        <w:fldChar w:fldCharType="separate"/>
+      </w:r>
+      <w:r>
+        <w:rPr>
+          <w:noProof/>
+        </w:rPr>
+        <w:t>17</w:t>
+      </w:r>
+      <w:r>
+        <w:fldChar w:fldCharType="end"/>
+      </w:r>
+      <w:bookmarkEnd w:id="6"/>
+      <w:r>
+        <w:t>. Tiempo de establecimiento</w:t>
+      </w:r>
+    </w:p>
+    <w:p>
+      <w:r>
+        <w:t xml:space="preserve">Se calcula el máximo </w:t>
+      </w:r>
+      <w:proofErr w:type="spellStart"/>
+      <w:r>
+        <w:t>sobreimpulso</w:t>
+      </w:r>
+      <w:proofErr w:type="spellEnd"/>
+      <w:r>
+        <w:t>:</w:t>
+      </w:r>
+    </w:p>
+    <w:p>
+      <m:oMathPara>
+        <m:oMath>
+          <m:f>
+            <m:fPr>
+              <m:ctrlPr>
+                <w:rPr>
+                  <w:rFonts w:ascii="Cambria Math" w:hAnsi="Cambria Math"/>
+                  <w:i/>
+                </w:rPr>
+              </m:ctrlPr>
+            </m:fPr>
+            <m:num>
+              <m:r>
+                <w:rPr>
+                  <w:rFonts w:ascii="Cambria Math" w:hAnsi="Cambria Math"/>
+                </w:rPr>
+                <m:t>∆y</m:t>
+              </m:r>
+            </m:num>
+            <m:den>
+              <m:sSub>
+                <m:sSubPr>
+                  <m:ctrlPr>
+                    <w:rPr>
+                      <w:rFonts w:ascii="Cambria Math" w:hAnsi="Cambria Math"/>
+                      <w:i/>
+                    </w:rPr>
+                  </m:ctrlPr>
+                </m:sSubPr>
+                <m:e>
+                  <m:r>
+                    <w:rPr>
+                      <w:rFonts w:ascii="Cambria Math" w:hAnsi="Cambria Math"/>
+                    </w:rPr>
+                    <m:t>y</m:t>
+                  </m:r>
+                </m:e>
+                <m:sub>
+                  <m:r>
+                    <w:rPr>
+                      <w:rFonts w:ascii="Cambria Math" w:hAnsi="Cambria Math"/>
+                    </w:rPr>
+                    <m:t>∞</m:t>
+                  </m:r>
+                </m:sub>
+              </m:sSub>
+            </m:den>
+          </m:f>
+          <m:r>
+            <w:rPr>
+              <w:rFonts w:ascii="Cambria Math" w:hAnsi="Cambria Math"/>
+            </w:rPr>
+            <m:t>%=</m:t>
+          </m:r>
+          <m:f>
+            <m:fPr>
+              <m:ctrlPr>
+                <w:rPr>
+                  <w:rFonts w:ascii="Cambria Math" w:hAnsi="Cambria Math"/>
+                  <w:i/>
+                </w:rPr>
+              </m:ctrlPr>
+            </m:fPr>
+            <m:num>
+              <m:r>
+                <w:rPr>
+                  <w:rFonts w:ascii="Cambria Math" w:hAnsi="Cambria Math"/>
+                </w:rPr>
+                <m:t>0.067</m:t>
+              </m:r>
+            </m:num>
+            <m:den>
+              <m:r>
+                <w:rPr>
+                  <w:rFonts w:ascii="Cambria Math" w:hAnsi="Cambria Math"/>
+                </w:rPr>
+                <m:t>40</m:t>
+              </m:r>
+            </m:den>
+          </m:f>
+          <m:r>
+            <w:rPr>
+              <w:rFonts w:ascii="Cambria Math" w:hAnsi="Cambria Math"/>
+            </w:rPr>
+            <m:t xml:space="preserve">%=0.17% </m:t>
+          </m:r>
+        </m:oMath>
+      </m:oMathPara>
+    </w:p>
+    <w:p>
+      <w:pPr>
+        <w:keepNext/>
+        <w:jc w:val="center"/>
+      </w:pPr>
+      <w:r>
+        <w:drawing>
+          <wp:inline distT="0" distB="0" distL="0" distR="0" wp14:anchorId="30E52B18" wp14:editId="1B5AC474">
+            <wp:extent cx="4738626" cy="2918460"/>
+            <wp:effectExtent l="0" t="0" r="5080" b="0"/>
+            <wp:docPr id="37" name="Imagen 37"/>
+            <wp:cNvGraphicFramePr>
+              <a:graphicFrameLocks xmlns:a="http://schemas.openxmlformats.org/drawingml/2006/main" noChangeAspect="1"/>
+            </wp:cNvGraphicFramePr>
+            <a:graphic xmlns:a="http://schemas.openxmlformats.org/drawingml/2006/main">
+              <a:graphicData uri="http://schemas.openxmlformats.org/drawingml/2006/picture">
+                <pic:pic xmlns:pic="http://schemas.openxmlformats.org/drawingml/2006/picture">
+                  <pic:nvPicPr>
+                    <pic:cNvPr id="1" name=""/>
+                    <pic:cNvPicPr/>
+                  </pic:nvPicPr>
+                  <pic:blipFill>
+                    <a:blip r:embed="rId28"/>
+                    <a:stretch>
+                      <a:fillRect/>
+                    </a:stretch>
+                  </pic:blipFill>
+                  <pic:spPr>
+                    <a:xfrm>
+                      <a:off x="0" y="0"/>
+                      <a:ext cx="4743507" cy="2921466"/>
+                    </a:xfrm>
+                    <a:prstGeom prst="rect">
+                      <a:avLst/>
+                    </a:prstGeom>
+                  </pic:spPr>
+                </pic:pic>
+              </a:graphicData>
+            </a:graphic>
+          </wp:inline>
+        </w:drawing>
+      </w:r>
+    </w:p>
+    <w:p>
+      <w:pPr>
+        <w:pStyle w:val="Descripcin"/>
+        <w:jc w:val="center"/>
+      </w:pPr>
+      <w:bookmarkStart w:id="7" w:name="_Ref211886246"/>
+      <w:r>
+        <w:t xml:space="preserve">Figura </w:t>
+      </w:r>
+      <w:r>
+        <w:fldChar w:fldCharType="begin"/>
+      </w:r>
+      <w:r>
+        <w:instrText xml:space="preserve"> SEQ Figura \* ARABIC </w:instrText>
+      </w:r>
+      <w:r>
+        <w:fldChar w:fldCharType="separate"/>
+      </w:r>
+      <w:r>
+        <w:rPr>
+          <w:noProof/>
+        </w:rPr>
+        <w:t>18</w:t>
+      </w:r>
+      <w:r>
+        <w:fldChar w:fldCharType="end"/>
+      </w:r>
+      <w:bookmarkEnd w:id="7"/>
+      <w:r>
+        <w:t xml:space="preserve">. Máximo </w:t>
+      </w:r>
+      <w:proofErr w:type="spellStart"/>
+      <w:r>
+        <w:t>sobreimpulso</w:t>
+      </w:r>
+      <w:proofErr w:type="spellEnd"/>
+    </w:p>
+    <w:p>
+      <w:r>
+        <w:t xml:space="preserve">Por lo tanto, el sistema de control cumple tanto con el requisito del tiempo de establecimiento como el de </w:t>
+      </w:r>
+      <w:proofErr w:type="spellStart"/>
+      <w:r>
+        <w:t>sobreimpulso</w:t>
+      </w:r>
+      <w:proofErr w:type="spellEnd"/>
+      <w:r>
+        <w:t>.</w:t>
+      </w:r>
+    </w:p>
+    <w:p>
+      <w:pPr>
+        <w:pStyle w:val="Ttulo3"/>
+      </w:pPr>
+      <w:r>
+        <w:t>2.5 Diseño de servosistema con observador</w:t>
+      </w:r>
+    </w:p>
+    <w:p>
+      <w:r>
+        <w:t xml:space="preserve">Partiendo de la función de transferencia mostrada en la </w:t>
+      </w:r>
+      <w:r>
+        <w:fldChar w:fldCharType="begin"/>
+      </w:r>
+      <w:r>
+        <w:instrText xml:space="preserve"> REF _Ref211798860 \h </w:instrText>
+      </w:r>
+      <w:r>
+        <w:fldChar w:fldCharType="separate"/>
+      </w:r>
+      <w:r>
+        <w:t xml:space="preserve">Figura </w:t>
+      </w:r>
+      <w:r>
+        <w:rPr>
+          <w:noProof/>
+        </w:rPr>
+        <w:t>7</w:t>
+      </w:r>
+      <w:r>
+        <w:fldChar w:fldCharType="end"/>
+      </w:r>
+      <w:r>
+        <w:t>, se obtiene la planta en espacio de estados en la forma canónica controlable.</w:t>
+      </w:r>
+    </w:p>
+    <w:p>
+      <w:pPr>
+        <w:keepNext/>
+        <w:jc w:val="center"/>
+      </w:pPr>
+      <w:r>
+        <w:lastRenderedPageBreak/>
+        <w:drawing>
+          <wp:inline distT="0" distB="0" distL="0" distR="0" wp14:anchorId="6E6FFC18" wp14:editId="592705D3">
+            <wp:extent cx="2553056" cy="2572109"/>
+            <wp:effectExtent l="0" t="0" r="0" b="0"/>
+            <wp:docPr id="38" name="Imagen 38"/>
+            <wp:cNvGraphicFramePr>
+              <a:graphicFrameLocks xmlns:a="http://schemas.openxmlformats.org/drawingml/2006/main" noChangeAspect="1"/>
+            </wp:cNvGraphicFramePr>
+            <a:graphic xmlns:a="http://schemas.openxmlformats.org/drawingml/2006/main">
+              <a:graphicData uri="http://schemas.openxmlformats.org/drawingml/2006/picture">
+                <pic:pic xmlns:pic="http://schemas.openxmlformats.org/drawingml/2006/picture">
+                  <pic:nvPicPr>
+                    <pic:cNvPr id="1" name=""/>
+                    <pic:cNvPicPr/>
+                  </pic:nvPicPr>
+                  <pic:blipFill>
+                    <a:blip r:embed="rId29"/>
+                    <a:stretch>
+                      <a:fillRect/>
+                    </a:stretch>
+                  </pic:blipFill>
+                  <pic:spPr>
+                    <a:xfrm>
+                      <a:off x="0" y="0"/>
+                      <a:ext cx="2553056" cy="2572109"/>
+                    </a:xfrm>
+                    <a:prstGeom prst="rect">
+                      <a:avLst/>
+                    </a:prstGeom>
+                  </pic:spPr>
+                </pic:pic>
+              </a:graphicData>
+            </a:graphic>
+          </wp:inline>
+        </w:drawing>
+      </w:r>
+    </w:p>
+    <w:p>
+      <w:pPr>
+        <w:pStyle w:val="Descripcin"/>
+        <w:jc w:val="center"/>
+      </w:pPr>
+      <w:r>
+        <w:t xml:space="preserve">Figura </w:t>
+      </w:r>
+      <w:r>
+        <w:fldChar w:fldCharType="begin"/>
+      </w:r>
+      <w:r>
+        <w:instrText xml:space="preserve"> SEQ Figura \* ARABIC </w:instrText>
+      </w:r>
+      <w:r>
+        <w:fldChar w:fldCharType="separate"/>
+      </w:r>
+      <w:r>
+        <w:rPr>
+          <w:noProof/>
+        </w:rPr>
+        <w:t>19</w:t>
       </w:r>
       <w:r>
         <w:fldChar w:fldCharType="end"/>
@@ -1621,6 +2975,448 @@
     </w:p>
     <w:p/>
     <w:p>
+      <w:r>
+        <w:t>Con el tiempo de subida calculado:</w:t>
+      </w:r>
+    </w:p>
+    <w:p>
+      <w:pPr>
+        <w:keepNext/>
+        <w:jc w:val="center"/>
+      </w:pPr>
+      <w:r>
+        <w:drawing>
+          <wp:inline distT="0" distB="0" distL="0" distR="0" wp14:anchorId="3EE17C59" wp14:editId="6B6C3F51">
+            <wp:extent cx="1276528" cy="352474"/>
+            <wp:effectExtent l="0" t="0" r="0" b="9525"/>
+            <wp:docPr id="39" name="Imagen 39"/>
+            <wp:cNvGraphicFramePr>
+              <a:graphicFrameLocks xmlns:a="http://schemas.openxmlformats.org/drawingml/2006/main" noChangeAspect="1"/>
+            </wp:cNvGraphicFramePr>
+            <a:graphic xmlns:a="http://schemas.openxmlformats.org/drawingml/2006/main">
+              <a:graphicData uri="http://schemas.openxmlformats.org/drawingml/2006/picture">
+                <pic:pic xmlns:pic="http://schemas.openxmlformats.org/drawingml/2006/picture">
+                  <pic:nvPicPr>
+                    <pic:cNvPr id="1" name=""/>
+                    <pic:cNvPicPr/>
+                  </pic:nvPicPr>
+                  <pic:blipFill>
+                    <a:blip r:embed="rId30"/>
+                    <a:stretch>
+                      <a:fillRect/>
+                    </a:stretch>
+                  </pic:blipFill>
+                  <pic:spPr>
+                    <a:xfrm>
+                      <a:off x="0" y="0"/>
+                      <a:ext cx="1276528" cy="352474"/>
+                    </a:xfrm>
+                    <a:prstGeom prst="rect">
+                      <a:avLst/>
+                    </a:prstGeom>
+                  </pic:spPr>
+                </pic:pic>
+              </a:graphicData>
+            </a:graphic>
+          </wp:inline>
+        </w:drawing>
+      </w:r>
+    </w:p>
+    <w:p>
+      <w:pPr>
+        <w:pStyle w:val="Descripcin"/>
+        <w:jc w:val="center"/>
+      </w:pPr>
+      <w:r>
+        <w:t xml:space="preserve">Figura </w:t>
+      </w:r>
+      <w:r>
+        <w:fldChar w:fldCharType="begin"/>
+      </w:r>
+      <w:r>
+        <w:instrText xml:space="preserve"> SEQ Figura \* ARABIC </w:instrText>
+      </w:r>
+      <w:r>
+        <w:fldChar w:fldCharType="separate"/>
+      </w:r>
+      <w:r>
+        <w:rPr>
+          <w:noProof/>
+        </w:rPr>
+        <w:t>20</w:t>
+      </w:r>
+      <w:r>
+        <w:fldChar w:fldCharType="end"/>
+      </w:r>
+      <w:r>
+        <w:t>. Tiempo de subida (Espacio de Estados)</w:t>
+      </w:r>
+    </w:p>
+    <w:p>
+      <w:r>
+        <w:t>Se obtiene el periodo de muestreo T = 4 segundos.</w:t>
+      </w:r>
+    </w:p>
+    <w:p>
+      <w:r>
+        <w:t>Para el diseño del servosistema, se emplean las mismas especificaciones que para el controlador PI.</w:t>
+      </w:r>
+    </w:p>
+    <w:p>
+      <w:r>
+        <w:t>Se calcula la matriz de controlabilidad y la determinante del servosistema con integrador:</w:t>
+      </w:r>
+    </w:p>
+    <w:p>
+      <w:pPr>
+        <w:keepNext/>
+        <w:jc w:val="center"/>
+      </w:pPr>
+      <w:r>
+        <w:drawing>
+          <wp:inline distT="0" distB="0" distL="0" distR="0" wp14:anchorId="2926073D" wp14:editId="32F084F4">
+            <wp:extent cx="3496163" cy="1505160"/>
+            <wp:effectExtent l="0" t="0" r="9525" b="0"/>
+            <wp:docPr id="40" name="Imagen 40"/>
+            <wp:cNvGraphicFramePr>
+              <a:graphicFrameLocks xmlns:a="http://schemas.openxmlformats.org/drawingml/2006/main" noChangeAspect="1"/>
+            </wp:cNvGraphicFramePr>
+            <a:graphic xmlns:a="http://schemas.openxmlformats.org/drawingml/2006/main">
+              <a:graphicData uri="http://schemas.openxmlformats.org/drawingml/2006/picture">
+                <pic:pic xmlns:pic="http://schemas.openxmlformats.org/drawingml/2006/picture">
+                  <pic:nvPicPr>
+                    <pic:cNvPr id="1" name=""/>
+                    <pic:cNvPicPr/>
+                  </pic:nvPicPr>
+                  <pic:blipFill>
+                    <a:blip r:embed="rId31"/>
+                    <a:stretch>
+                      <a:fillRect/>
+                    </a:stretch>
+                  </pic:blipFill>
+                  <pic:spPr>
+                    <a:xfrm>
+                      <a:off x="0" y="0"/>
+                      <a:ext cx="3496163" cy="1505160"/>
+                    </a:xfrm>
+                    <a:prstGeom prst="rect">
+                      <a:avLst/>
+                    </a:prstGeom>
+                  </pic:spPr>
+                </pic:pic>
+              </a:graphicData>
+            </a:graphic>
+          </wp:inline>
+        </w:drawing>
+      </w:r>
+    </w:p>
+    <w:p>
+      <w:pPr>
+        <w:pStyle w:val="Descripcin"/>
+        <w:jc w:val="center"/>
+      </w:pPr>
+      <w:r>
+        <w:t xml:space="preserve">Figura </w:t>
+      </w:r>
+      <w:r>
+        <w:fldChar w:fldCharType="begin"/>
+      </w:r>
+      <w:r>
+        <w:instrText xml:space="preserve"> SEQ Figura \* ARABIC </w:instrText>
+      </w:r>
+      <w:r>
+        <w:fldChar w:fldCharType="separate"/>
+      </w:r>
+      <w:r>
+        <w:rPr>
+          <w:noProof/>
+        </w:rPr>
+        <w:t>21</w:t>
+      </w:r>
+      <w:r>
+        <w:fldChar w:fldCharType="end"/>
+      </w:r>
+      <w:r>
+        <w:t>. Prueba de controlabilidad</w:t>
+      </w:r>
+    </w:p>
+    <w:p>
+      <w:r>
+        <w:t xml:space="preserve">Al tener determinante distinta de cero, el sistema es controlable. </w:t>
+      </w:r>
+    </w:p>
+    <w:p>
+      <w:r>
+        <w:lastRenderedPageBreak/>
+        <w:t xml:space="preserve">Mediante el comando </w:t>
+      </w:r>
+      <w:proofErr w:type="spellStart"/>
+      <w:r>
+        <w:t>acker</w:t>
+      </w:r>
+      <w:proofErr w:type="spellEnd"/>
+      <w:r>
+        <w:t>, se obtiene:</w:t>
+      </w:r>
+    </w:p>
+    <w:p>
+      <w:pPr>
+        <w:keepNext/>
+        <w:jc w:val="center"/>
+      </w:pPr>
+      <w:r>
+        <w:drawing>
+          <wp:inline distT="0" distB="0" distL="0" distR="0" wp14:anchorId="7F4A6616" wp14:editId="44920390">
+            <wp:extent cx="2073353" cy="1007533"/>
+            <wp:effectExtent l="0" t="0" r="3175" b="2540"/>
+            <wp:docPr id="50" name="Imagen 50"/>
+            <wp:cNvGraphicFramePr>
+              <a:graphicFrameLocks xmlns:a="http://schemas.openxmlformats.org/drawingml/2006/main" noChangeAspect="1"/>
+            </wp:cNvGraphicFramePr>
+            <a:graphic xmlns:a="http://schemas.openxmlformats.org/drawingml/2006/main">
+              <a:graphicData uri="http://schemas.openxmlformats.org/drawingml/2006/picture">
+                <pic:pic xmlns:pic="http://schemas.openxmlformats.org/drawingml/2006/picture">
+                  <pic:nvPicPr>
+                    <pic:cNvPr id="1" name=""/>
+                    <pic:cNvPicPr/>
+                  </pic:nvPicPr>
+                  <pic:blipFill>
+                    <a:blip r:embed="rId32"/>
+                    <a:stretch>
+                      <a:fillRect/>
+                    </a:stretch>
+                  </pic:blipFill>
+                  <pic:spPr>
+                    <a:xfrm>
+                      <a:off x="0" y="0"/>
+                      <a:ext cx="2078800" cy="1010180"/>
+                    </a:xfrm>
+                    <a:prstGeom prst="rect">
+                      <a:avLst/>
+                    </a:prstGeom>
+                  </pic:spPr>
+                </pic:pic>
+              </a:graphicData>
+            </a:graphic>
+          </wp:inline>
+        </w:drawing>
+      </w:r>
+    </w:p>
+    <w:p>
+      <w:pPr>
+        <w:pStyle w:val="Descripcin"/>
+        <w:jc w:val="center"/>
+      </w:pPr>
+      <w:r>
+        <w:t xml:space="preserve">Figura </w:t>
+      </w:r>
+      <w:r>
+        <w:fldChar w:fldCharType="begin"/>
+      </w:r>
+      <w:r>
+        <w:instrText xml:space="preserve"> SEQ Figura \* ARABIC </w:instrText>
+      </w:r>
+      <w:r>
+        <w:fldChar w:fldCharType="separate"/>
+      </w:r>
+      <w:r>
+        <w:rPr>
+          <w:noProof/>
+        </w:rPr>
+        <w:t>22</w:t>
+      </w:r>
+      <w:r>
+        <w:fldChar w:fldCharType="end"/>
+      </w:r>
+      <w:r>
+        <w:t>. Ganancia del servosistema</w:t>
+      </w:r>
+    </w:p>
+    <w:p>
+      <w:r>
+        <w:t xml:space="preserve">Finalmente, para el diseño del observador se calcula la matriz de </w:t>
+      </w:r>
+      <w:proofErr w:type="spellStart"/>
+      <w:r>
+        <w:t>observabilidad</w:t>
+      </w:r>
+      <w:proofErr w:type="spellEnd"/>
+      <w:r>
+        <w:t>.</w:t>
+      </w:r>
+    </w:p>
+    <w:p>
+      <w:pPr>
+        <w:keepNext/>
+        <w:jc w:val="center"/>
+      </w:pPr>
+      <w:r>
+        <w:drawing>
+          <wp:inline distT="0" distB="0" distL="0" distR="0" wp14:anchorId="1AFCEF10" wp14:editId="2A525DEA">
+            <wp:extent cx="1998133" cy="1081993"/>
+            <wp:effectExtent l="0" t="0" r="2540" b="4445"/>
+            <wp:docPr id="51" name="Imagen 51"/>
+            <wp:cNvGraphicFramePr>
+              <a:graphicFrameLocks xmlns:a="http://schemas.openxmlformats.org/drawingml/2006/main" noChangeAspect="1"/>
+            </wp:cNvGraphicFramePr>
+            <a:graphic xmlns:a="http://schemas.openxmlformats.org/drawingml/2006/main">
+              <a:graphicData uri="http://schemas.openxmlformats.org/drawingml/2006/picture">
+                <pic:pic xmlns:pic="http://schemas.openxmlformats.org/drawingml/2006/picture">
+                  <pic:nvPicPr>
+                    <pic:cNvPr id="1" name=""/>
+                    <pic:cNvPicPr/>
+                  </pic:nvPicPr>
+                  <pic:blipFill>
+                    <a:blip r:embed="rId33"/>
+                    <a:stretch>
+                      <a:fillRect/>
+                    </a:stretch>
+                  </pic:blipFill>
+                  <pic:spPr>
+                    <a:xfrm>
+                      <a:off x="0" y="0"/>
+                      <a:ext cx="2009042" cy="1087900"/>
+                    </a:xfrm>
+                    <a:prstGeom prst="rect">
+                      <a:avLst/>
+                    </a:prstGeom>
+                  </pic:spPr>
+                </pic:pic>
+              </a:graphicData>
+            </a:graphic>
+          </wp:inline>
+        </w:drawing>
+      </w:r>
+    </w:p>
+    <w:p>
+      <w:pPr>
+        <w:pStyle w:val="Descripcin"/>
+        <w:jc w:val="center"/>
+      </w:pPr>
+      <w:r>
+        <w:t xml:space="preserve">Figura </w:t>
+      </w:r>
+      <w:r>
+        <w:fldChar w:fldCharType="begin"/>
+      </w:r>
+      <w:r>
+        <w:instrText xml:space="preserve"> SEQ Figura \* ARABIC </w:instrText>
+      </w:r>
+      <w:r>
+        <w:fldChar w:fldCharType="separate"/>
+      </w:r>
+      <w:r>
+        <w:rPr>
+          <w:noProof/>
+        </w:rPr>
+        <w:t>23</w:t>
+      </w:r>
+      <w:r>
+        <w:fldChar w:fldCharType="end"/>
+      </w:r>
+      <w:r>
+        <w:t xml:space="preserve">. Prueba de </w:t>
+      </w:r>
+      <w:proofErr w:type="spellStart"/>
+      <w:r>
+        <w:t>observabilidad</w:t>
+      </w:r>
+      <w:proofErr w:type="spellEnd"/>
+    </w:p>
+    <w:p>
+      <w:r>
+        <w:t xml:space="preserve">El sistema es observable dado que la determinante de la matriz es distinta de cero. Mediante el comando </w:t>
+      </w:r>
+      <w:proofErr w:type="spellStart"/>
+      <w:r>
+        <w:t>acker</w:t>
+      </w:r>
+      <w:proofErr w:type="spellEnd"/>
+      <w:r>
+        <w:t>, se obtiene:</w:t>
+      </w:r>
+    </w:p>
+    <w:p>
+      <w:pPr>
+        <w:keepNext/>
+        <w:jc w:val="center"/>
+      </w:pPr>
+      <w:r>
+        <w:drawing>
+          <wp:inline distT="0" distB="0" distL="0" distR="0" wp14:anchorId="411077F4" wp14:editId="3C1D8C1B">
+            <wp:extent cx="1185333" cy="738803"/>
+            <wp:effectExtent l="0" t="0" r="0" b="4445"/>
+            <wp:docPr id="52" name="Imagen 52"/>
+            <wp:cNvGraphicFramePr>
+              <a:graphicFrameLocks xmlns:a="http://schemas.openxmlformats.org/drawingml/2006/main" noChangeAspect="1"/>
+            </wp:cNvGraphicFramePr>
+            <a:graphic xmlns:a="http://schemas.openxmlformats.org/drawingml/2006/main">
+              <a:graphicData uri="http://schemas.openxmlformats.org/drawingml/2006/picture">
+                <pic:pic xmlns:pic="http://schemas.openxmlformats.org/drawingml/2006/picture">
+                  <pic:nvPicPr>
+                    <pic:cNvPr id="1" name=""/>
+                    <pic:cNvPicPr/>
+                  </pic:nvPicPr>
+                  <pic:blipFill>
+                    <a:blip r:embed="rId34"/>
+                    <a:stretch>
+                      <a:fillRect/>
+                    </a:stretch>
+                  </pic:blipFill>
+                  <pic:spPr>
+                    <a:xfrm>
+                      <a:off x="0" y="0"/>
+                      <a:ext cx="1187875" cy="740388"/>
+                    </a:xfrm>
+                    <a:prstGeom prst="rect">
+                      <a:avLst/>
+                    </a:prstGeom>
+                  </pic:spPr>
+                </pic:pic>
+              </a:graphicData>
+            </a:graphic>
+          </wp:inline>
+        </w:drawing>
+      </w:r>
+    </w:p>
+    <w:p>
+      <w:pPr>
+        <w:pStyle w:val="Descripcin"/>
+        <w:jc w:val="center"/>
+      </w:pPr>
+      <w:r>
+        <w:t xml:space="preserve">Figura </w:t>
+      </w:r>
+      <w:r>
+        <w:fldChar w:fldCharType="begin"/>
+      </w:r>
+      <w:r>
+        <w:instrText xml:space="preserve"> SEQ Figura \* ARABIC </w:instrText>
+      </w:r>
+      <w:r>
+        <w:fldChar w:fldCharType="separate"/>
+      </w:r>
+      <w:r>
+        <w:rPr>
+          <w:noProof/>
+        </w:rPr>
+        <w:t>24</w:t>
+      </w:r>
+      <w:r>
+        <w:fldChar w:fldCharType="end"/>
+      </w:r>
+      <w:r>
+        <w:t>. Ganancia del observador</w:t>
+      </w:r>
+    </w:p>
+    <w:p>
+      <w:pPr>
+        <w:rPr>
+          <w:u w:val="single"/>
+        </w:rPr>
+      </w:pPr>
+    </w:p>
+    <w:p>
       <w:pPr>
         <w:pStyle w:val="Ttulo3"/>
         <w:numPr>
@@ -1631,6 +3427,7 @@
           <w:lang w:val="en-US"/>
         </w:rPr>
       </w:pPr>
+      <w:proofErr w:type="spellStart"/>
       <w:r>
         <w:t>Simulaci</w:t>
       </w:r>
@@ -1638,25 +3435,495 @@
         <w:rPr>
           <w:lang w:val="en-US"/>
         </w:rPr>
-        <w:t>ón del servosistema</w:t>
-      </w:r>
-    </w:p>
-    <w:p>
-      <w:pPr>
-        <w:ind w:left="360"/>
+        <w:t>ón</w:t>
+      </w:r>
+      <w:proofErr w:type="spellEnd"/>
+      <w:r>
         <w:rPr>
           <w:lang w:val="en-US"/>
         </w:rPr>
-      </w:pPr>
+        <w:t xml:space="preserve"> del </w:t>
+      </w:r>
+      <w:proofErr w:type="spellStart"/>
+      <w:r>
+        <w:rPr>
+          <w:lang w:val="en-US"/>
+        </w:rPr>
+        <w:t>servosistema</w:t>
+      </w:r>
+      <w:proofErr w:type="spellEnd"/>
+    </w:p>
+    <w:p>
+      <w:r>
+        <w:t xml:space="preserve">En la </w:t>
+      </w:r>
+      <w:r>
+        <w:rPr>
+          <w:lang w:val="en-US"/>
+        </w:rPr>
+        <w:fldChar w:fldCharType="begin"/>
+      </w:r>
+      <w:r>
+        <w:instrText xml:space="preserve"> REF _Ref211887934 \h </w:instrText>
+      </w:r>
+      <w:r>
+        <w:rPr>
+          <w:lang w:val="en-US"/>
+        </w:rPr>
+      </w:r>
+      <w:r>
+        <w:rPr>
+          <w:lang w:val="en-US"/>
+        </w:rPr>
+        <w:fldChar w:fldCharType="separate"/>
+      </w:r>
+      <w:r>
+        <w:t xml:space="preserve">Figura </w:t>
+      </w:r>
+      <w:r>
+        <w:rPr>
+          <w:noProof/>
+        </w:rPr>
+        <w:t>25</w:t>
+      </w:r>
+      <w:r>
+        <w:rPr>
+          <w:lang w:val="en-US"/>
+        </w:rPr>
+        <w:fldChar w:fldCharType="end"/>
+      </w:r>
+      <w:r>
+        <w:t xml:space="preserve"> se m</w:t>
+      </w:r>
+      <w:r>
+        <w:t xml:space="preserve">uestra la implementación del Servosistema con Observador en </w:t>
+      </w:r>
+      <w:proofErr w:type="spellStart"/>
+      <w:r>
+        <w:t>Simulink</w:t>
+      </w:r>
+      <w:proofErr w:type="spellEnd"/>
+      <w:r>
+        <w:t xml:space="preserve"> como una función de Matlab. </w:t>
+      </w:r>
+    </w:p>
+    <w:p>
+      <w:pPr>
+        <w:keepNext/>
+      </w:pPr>
+      <w:r>
+        <w:rPr>
+          <w:lang w:val="en-US"/>
+        </w:rPr>
+        <w:lastRenderedPageBreak/>
+        <w:drawing>
+          <wp:inline distT="0" distB="0" distL="0" distR="0" wp14:anchorId="749CFAF8" wp14:editId="6B68A4EB">
+            <wp:extent cx="5731510" cy="2735580"/>
+            <wp:effectExtent l="0" t="0" r="2540" b="7620"/>
+            <wp:docPr id="45" name="Imagen 45"/>
+            <wp:cNvGraphicFramePr>
+              <a:graphicFrameLocks xmlns:a="http://schemas.openxmlformats.org/drawingml/2006/main" noChangeAspect="1"/>
+            </wp:cNvGraphicFramePr>
+            <a:graphic xmlns:a="http://schemas.openxmlformats.org/drawingml/2006/main">
+              <a:graphicData uri="http://schemas.openxmlformats.org/drawingml/2006/picture">
+                <pic:pic xmlns:pic="http://schemas.openxmlformats.org/drawingml/2006/picture">
+                  <pic:nvPicPr>
+                    <pic:cNvPr id="1" name=""/>
+                    <pic:cNvPicPr/>
+                  </pic:nvPicPr>
+                  <pic:blipFill>
+                    <a:blip r:embed="rId35"/>
+                    <a:stretch>
+                      <a:fillRect/>
+                    </a:stretch>
+                  </pic:blipFill>
+                  <pic:spPr>
+                    <a:xfrm>
+                      <a:off x="0" y="0"/>
+                      <a:ext cx="5731510" cy="2735580"/>
+                    </a:xfrm>
+                    <a:prstGeom prst="rect">
+                      <a:avLst/>
+                    </a:prstGeom>
+                  </pic:spPr>
+                </pic:pic>
+              </a:graphicData>
+            </a:graphic>
+          </wp:inline>
+        </w:drawing>
+      </w:r>
+    </w:p>
+    <w:p>
+      <w:pPr>
+        <w:pStyle w:val="Descripcin"/>
+        <w:jc w:val="center"/>
+        <w:rPr>
+          <w:lang w:val="en-US"/>
+        </w:rPr>
+      </w:pPr>
+      <w:bookmarkStart w:id="8" w:name="_Ref211887934"/>
+      <w:r>
+        <w:t xml:space="preserve">Figura </w:t>
+      </w:r>
+      <w:r>
+        <w:fldChar w:fldCharType="begin"/>
+      </w:r>
+      <w:r>
+        <w:instrText xml:space="preserve"> SEQ Figura \* ARABIC </w:instrText>
+      </w:r>
+      <w:r>
+        <w:fldChar w:fldCharType="separate"/>
+      </w:r>
+      <w:r>
+        <w:rPr>
+          <w:noProof/>
+        </w:rPr>
+        <w:t>25</w:t>
+      </w:r>
+      <w:r>
+        <w:fldChar w:fldCharType="end"/>
+      </w:r>
+      <w:bookmarkEnd w:id="8"/>
+      <w:r>
+        <w:t>. Servosistema con Observador</w:t>
+      </w:r>
+    </w:p>
+    <w:p>
+      <w:pPr>
+        <w:keepNext/>
+        <w:jc w:val="center"/>
+      </w:pPr>
+      <w:r>
+        <w:drawing>
+          <wp:inline distT="0" distB="0" distL="0" distR="0" wp14:anchorId="073CD69C" wp14:editId="34717D74">
+            <wp:extent cx="3508878" cy="3062176"/>
+            <wp:effectExtent l="0" t="0" r="0" b="5080"/>
+            <wp:docPr id="46" name="Imagen 46"/>
+            <wp:cNvGraphicFramePr>
+              <a:graphicFrameLocks xmlns:a="http://schemas.openxmlformats.org/drawingml/2006/main" noChangeAspect="1"/>
+            </wp:cNvGraphicFramePr>
+            <a:graphic xmlns:a="http://schemas.openxmlformats.org/drawingml/2006/main">
+              <a:graphicData uri="http://schemas.openxmlformats.org/drawingml/2006/picture">
+                <pic:pic xmlns:pic="http://schemas.openxmlformats.org/drawingml/2006/picture">
+                  <pic:nvPicPr>
+                    <pic:cNvPr id="1" name=""/>
+                    <pic:cNvPicPr/>
+                  </pic:nvPicPr>
+                  <pic:blipFill>
+                    <a:blip r:embed="rId36"/>
+                    <a:stretch>
+                      <a:fillRect/>
+                    </a:stretch>
+                  </pic:blipFill>
+                  <pic:spPr>
+                    <a:xfrm>
+                      <a:off x="0" y="0"/>
+                      <a:ext cx="3516155" cy="3068527"/>
+                    </a:xfrm>
+                    <a:prstGeom prst="rect">
+                      <a:avLst/>
+                    </a:prstGeom>
+                  </pic:spPr>
+                </pic:pic>
+              </a:graphicData>
+            </a:graphic>
+          </wp:inline>
+        </w:drawing>
+      </w:r>
+    </w:p>
+    <w:p>
+      <w:pPr>
+        <w:pStyle w:val="Descripcin"/>
+        <w:jc w:val="center"/>
+      </w:pPr>
+      <w:r>
+        <w:t xml:space="preserve">Figura </w:t>
+      </w:r>
+      <w:r>
+        <w:fldChar w:fldCharType="begin"/>
+      </w:r>
+      <w:r>
+        <w:instrText xml:space="preserve"> SEQ Figura \* ARABIC </w:instrText>
+      </w:r>
+      <w:r>
+        <w:fldChar w:fldCharType="separate"/>
+      </w:r>
+      <w:r>
+        <w:rPr>
+          <w:noProof/>
+        </w:rPr>
+        <w:t>26</w:t>
+      </w:r>
+      <w:r>
+        <w:fldChar w:fldCharType="end"/>
+      </w:r>
+      <w:r>
+        <w:t xml:space="preserve">. Código de </w:t>
+      </w:r>
+      <w:proofErr w:type="spellStart"/>
+      <w:r>
+        <w:t>servosistema+observador</w:t>
+      </w:r>
+      <w:proofErr w:type="spellEnd"/>
     </w:p>
     <w:p/>
+    <w:p>
+      <w:pPr>
+        <w:keepNext/>
+        <w:jc w:val="center"/>
+      </w:pPr>
+      <w:r>
+        <w:lastRenderedPageBreak/>
+        <w:drawing>
+          <wp:inline distT="0" distB="0" distL="0" distR="0" wp14:anchorId="27BCC11C" wp14:editId="15B1284A">
+            <wp:extent cx="4902200" cy="2907320"/>
+            <wp:effectExtent l="0" t="0" r="0" b="7620"/>
+            <wp:docPr id="53" name="Imagen 53"/>
+            <wp:cNvGraphicFramePr>
+              <a:graphicFrameLocks xmlns:a="http://schemas.openxmlformats.org/drawingml/2006/main" noChangeAspect="1"/>
+            </wp:cNvGraphicFramePr>
+            <a:graphic xmlns:a="http://schemas.openxmlformats.org/drawingml/2006/main">
+              <a:graphicData uri="http://schemas.openxmlformats.org/drawingml/2006/picture">
+                <pic:pic xmlns:pic="http://schemas.openxmlformats.org/drawingml/2006/picture">
+                  <pic:nvPicPr>
+                    <pic:cNvPr id="1" name=""/>
+                    <pic:cNvPicPr/>
+                  </pic:nvPicPr>
+                  <pic:blipFill>
+                    <a:blip r:embed="rId37"/>
+                    <a:stretch>
+                      <a:fillRect/>
+                    </a:stretch>
+                  </pic:blipFill>
+                  <pic:spPr>
+                    <a:xfrm>
+                      <a:off x="0" y="0"/>
+                      <a:ext cx="4909869" cy="2911868"/>
+                    </a:xfrm>
+                    <a:prstGeom prst="rect">
+                      <a:avLst/>
+                    </a:prstGeom>
+                  </pic:spPr>
+                </pic:pic>
+              </a:graphicData>
+            </a:graphic>
+          </wp:inline>
+        </w:drawing>
+      </w:r>
+    </w:p>
+    <w:p>
+      <w:pPr>
+        <w:pStyle w:val="Descripcin"/>
+        <w:jc w:val="center"/>
+      </w:pPr>
+      <w:r>
+        <w:t xml:space="preserve">Figura </w:t>
+      </w:r>
+      <w:r>
+        <w:fldChar w:fldCharType="begin"/>
+      </w:r>
+      <w:r>
+        <w:instrText xml:space="preserve"> SEQ Figura \* ARABIC </w:instrText>
+      </w:r>
+      <w:r>
+        <w:fldChar w:fldCharType="separate"/>
+      </w:r>
+      <w:r>
+        <w:rPr>
+          <w:noProof/>
+        </w:rPr>
+        <w:t>27</w:t>
+      </w:r>
+      <w:r>
+        <w:fldChar w:fldCharType="end"/>
+      </w:r>
+      <w:r>
+        <w:t>. Respuesta del sistema</w:t>
+      </w:r>
+    </w:p>
+    <w:p>
+      <w:pPr>
+        <w:keepNext/>
+        <w:jc w:val="center"/>
+      </w:pPr>
+      <w:r>
+        <w:drawing>
+          <wp:inline distT="0" distB="0" distL="0" distR="0" wp14:anchorId="7E5F761F" wp14:editId="4D525C74">
+            <wp:extent cx="4783667" cy="2965280"/>
+            <wp:effectExtent l="0" t="0" r="0" b="6985"/>
+            <wp:docPr id="54" name="Imagen 54"/>
+            <wp:cNvGraphicFramePr>
+              <a:graphicFrameLocks xmlns:a="http://schemas.openxmlformats.org/drawingml/2006/main" noChangeAspect="1"/>
+            </wp:cNvGraphicFramePr>
+            <a:graphic xmlns:a="http://schemas.openxmlformats.org/drawingml/2006/main">
+              <a:graphicData uri="http://schemas.openxmlformats.org/drawingml/2006/picture">
+                <pic:pic xmlns:pic="http://schemas.openxmlformats.org/drawingml/2006/picture">
+                  <pic:nvPicPr>
+                    <pic:cNvPr id="1" name=""/>
+                    <pic:cNvPicPr/>
+                  </pic:nvPicPr>
+                  <pic:blipFill>
+                    <a:blip r:embed="rId38"/>
+                    <a:stretch>
+                      <a:fillRect/>
+                    </a:stretch>
+                  </pic:blipFill>
+                  <pic:spPr>
+                    <a:xfrm>
+                      <a:off x="0" y="0"/>
+                      <a:ext cx="4793459" cy="2971350"/>
+                    </a:xfrm>
+                    <a:prstGeom prst="rect">
+                      <a:avLst/>
+                    </a:prstGeom>
+                  </pic:spPr>
+                </pic:pic>
+              </a:graphicData>
+            </a:graphic>
+          </wp:inline>
+        </w:drawing>
+      </w:r>
+    </w:p>
+    <w:p>
+      <w:pPr>
+        <w:pStyle w:val="Descripcin"/>
+        <w:jc w:val="center"/>
+        <w:rPr>
+          <w:noProof/>
+        </w:rPr>
+      </w:pPr>
+      <w:r>
+        <w:t xml:space="preserve">Figura </w:t>
+      </w:r>
+      <w:r>
+        <w:fldChar w:fldCharType="begin"/>
+      </w:r>
+      <w:r>
+        <w:instrText xml:space="preserve"> SEQ Figura \* ARABIC </w:instrText>
+      </w:r>
+      <w:r>
+        <w:fldChar w:fldCharType="separate"/>
+      </w:r>
+      <w:r>
+        <w:rPr>
+          <w:noProof/>
+        </w:rPr>
+        <w:t>28</w:t>
+      </w:r>
+      <w:r>
+        <w:fldChar w:fldCharType="end"/>
+      </w:r>
+      <w:r>
+        <w:t>. Tiempo de establecimiento (Espacio Estados</w:t>
+      </w:r>
+      <w:r>
+        <w:rPr>
+          <w:noProof/>
+        </w:rPr>
+        <w:t>)</w:t>
+      </w:r>
+    </w:p>
+    <w:p>
+      <w:pPr>
+        <w:keepNext/>
+        <w:jc w:val="center"/>
+      </w:pPr>
+      <w:r>
+        <w:lastRenderedPageBreak/>
+        <w:drawing>
+          <wp:inline distT="0" distB="0" distL="0" distR="0" wp14:anchorId="2A1EB0F9" wp14:editId="6DF93925">
+            <wp:extent cx="4953000" cy="3048295"/>
+            <wp:effectExtent l="0" t="0" r="0" b="0"/>
+            <wp:docPr id="55" name="Imagen 55"/>
+            <wp:cNvGraphicFramePr>
+              <a:graphicFrameLocks xmlns:a="http://schemas.openxmlformats.org/drawingml/2006/main" noChangeAspect="1"/>
+            </wp:cNvGraphicFramePr>
+            <a:graphic xmlns:a="http://schemas.openxmlformats.org/drawingml/2006/main">
+              <a:graphicData uri="http://schemas.openxmlformats.org/drawingml/2006/picture">
+                <pic:pic xmlns:pic="http://schemas.openxmlformats.org/drawingml/2006/picture">
+                  <pic:nvPicPr>
+                    <pic:cNvPr id="1" name=""/>
+                    <pic:cNvPicPr/>
+                  </pic:nvPicPr>
+                  <pic:blipFill>
+                    <a:blip r:embed="rId39"/>
+                    <a:stretch>
+                      <a:fillRect/>
+                    </a:stretch>
+                  </pic:blipFill>
+                  <pic:spPr>
+                    <a:xfrm>
+                      <a:off x="0" y="0"/>
+                      <a:ext cx="4962116" cy="3053906"/>
+                    </a:xfrm>
+                    <a:prstGeom prst="rect">
+                      <a:avLst/>
+                    </a:prstGeom>
+                  </pic:spPr>
+                </pic:pic>
+              </a:graphicData>
+            </a:graphic>
+          </wp:inline>
+        </w:drawing>
+      </w:r>
+    </w:p>
+    <w:p>
+      <w:pPr>
+        <w:pStyle w:val="Descripcin"/>
+        <w:jc w:val="center"/>
+        <w:rPr>
+          <w:noProof/>
+        </w:rPr>
+      </w:pPr>
+      <w:r>
+        <w:t xml:space="preserve">Figura </w:t>
+      </w:r>
+      <w:r>
+        <w:fldChar w:fldCharType="begin"/>
+      </w:r>
+      <w:r>
+        <w:instrText xml:space="preserve"> SEQ Figura \* ARABIC </w:instrText>
+      </w:r>
+      <w:r>
+        <w:fldChar w:fldCharType="separate"/>
+      </w:r>
+      <w:r>
+        <w:rPr>
+          <w:noProof/>
+        </w:rPr>
+        <w:t>29</w:t>
+      </w:r>
+      <w:r>
+        <w:fldChar w:fldCharType="end"/>
+      </w:r>
+      <w:r>
+        <w:t xml:space="preserve">. Máximo </w:t>
+      </w:r>
+      <w:proofErr w:type="spellStart"/>
+      <w:r>
+        <w:t>sobreimpulso</w:t>
+      </w:r>
+      <w:proofErr w:type="spellEnd"/>
+      <w:r>
+        <w:t xml:space="preserve"> </w:t>
+      </w:r>
+      <w:r>
+        <w:t>(Espacio Estados</w:t>
+      </w:r>
+      <w:r>
+        <w:rPr>
+          <w:noProof/>
+        </w:rPr>
+        <w:t>)</w:t>
+      </w:r>
+    </w:p>
     <w:p/>
     <w:p>
       <w:pPr>
         <w:pStyle w:val="Ttulo2"/>
         <w:numPr>
           <w:ilvl w:val="0"/>
-          <w:numId w:val="9"/>
+          <w:numId w:val="7"/>
         </w:numPr>
       </w:pPr>
       <w:r>
@@ -1669,13 +3936,10 @@
     <w:p>
       <w:pPr>
         <w:jc w:val="both"/>
-      </w:pPr>
-      <w:r>
-        <w:t>En este laboratorio se implementó con éxito un controlador en cascada para el control de posición de un motor, obteniendo resultados dentro de las especificaciones planteadas. La obtención de un modelo sin saturación fue fundamental para lograr una respuesta coherente con el diseño teórico. No obstante, durante la implementación práctica se observó un leve error en estado estable, que podría mitigarse mediante el uso de un controlador PI en el lazo externo en lugar del proporcional.</w:t>
-      </w:r>
-      <w:r>
-        <w:t xml:space="preserve">  </w:t>
-      </w:r>
+        <w:rPr>
+          <w:lang w:val="en-US"/>
+        </w:rPr>
+      </w:pPr>
     </w:p>
     <w:sectPr>
       <w:pgSz w:w="11906" w:h="16838"/>
@@ -3307,7 +5571,6 @@
   <w:style w:type="character" w:default="1" w:styleId="Fuentedeprrafopredeter">
     <w:name w:val="Default Paragraph Font"/>
     <w:uiPriority w:val="1"/>
-    <w:semiHidden/>
     <w:unhideWhenUsed/>
   </w:style>
   <w:style w:type="table" w:default="1" w:styleId="Tablanormal">

</xml_diff>